<commit_message>
Added source code link
</commit_message>
<xml_diff>
--- a/Documentation/Documentation.docx
+++ b/Documentation/Documentation.docx
@@ -69,7 +69,7 @@
                 <v:shape id="_x0000_i1025" type="#_x0000_t75" style="width:102.5pt;height:110.5pt" o:ole="" fillcolor="window">
                   <v:imagedata r:id="rId8" o:title=""/>
                 </v:shape>
-                <o:OLEObject Type="Embed" ProgID="MSDraw" ShapeID="_x0000_i1025" DrawAspect="Content" ObjectID="_1526281639" r:id="rId9">
+                <o:OLEObject Type="Embed" ProgID="MSDraw" ShapeID="_x0000_i1025" DrawAspect="Content" ObjectID="_1526281810" r:id="rId9">
                   <o:FieldCodes>\* MERGEFORMAT</o:FieldCodes>
                 </o:OLEObject>
               </w:object>
@@ -563,7 +563,7 @@
           <w:r>
             <w:fldChar w:fldCharType="separate"/>
           </w:r>
-          <w:hyperlink w:anchor="_Toc452480441" w:history="1">
+          <w:hyperlink w:anchor="_Toc452539979" w:history="1">
             <w:r>
               <w:rPr>
                 <w:rStyle w:val="Hyperlink"/>
@@ -598,7 +598,7 @@
                 <w:noProof/>
                 <w:webHidden/>
               </w:rPr>
-              <w:instrText xml:space="preserve"> PAGEREF _Toc452480441 \h </w:instrText>
+              <w:instrText xml:space="preserve"> PAGEREF _Toc452539979 \h </w:instrText>
             </w:r>
             <w:r>
               <w:rPr>
@@ -641,7 +641,7 @@
               <w:lang w:eastAsia="bg-BG"/>
             </w:rPr>
           </w:pPr>
-          <w:hyperlink w:anchor="_Toc452480442" w:history="1">
+          <w:hyperlink w:anchor="_Toc452539980" w:history="1">
             <w:r>
               <w:rPr>
                 <w:rStyle w:val="Hyperlink"/>
@@ -668,7 +668,7 @@
                 <w:noProof/>
                 <w:webHidden/>
               </w:rPr>
-              <w:instrText xml:space="preserve"> PAGEREF _Toc452480442 \h </w:instrText>
+              <w:instrText xml:space="preserve"> PAGEREF _Toc452539980 \h </w:instrText>
             </w:r>
             <w:r>
               <w:rPr>
@@ -711,7 +711,7 @@
               <w:lang w:eastAsia="bg-BG"/>
             </w:rPr>
           </w:pPr>
-          <w:hyperlink w:anchor="_Toc452480443" w:history="1">
+          <w:hyperlink w:anchor="_Toc452539981" w:history="1">
             <w:r>
               <w:rPr>
                 <w:rStyle w:val="Hyperlink"/>
@@ -738,7 +738,7 @@
                 <w:noProof/>
                 <w:webHidden/>
               </w:rPr>
-              <w:instrText xml:space="preserve"> PAGEREF _Toc452480443 \h </w:instrText>
+              <w:instrText xml:space="preserve"> PAGEREF _Toc452539981 \h </w:instrText>
             </w:r>
             <w:r>
               <w:rPr>
@@ -781,7 +781,7 @@
               <w:lang w:eastAsia="bg-BG"/>
             </w:rPr>
           </w:pPr>
-          <w:hyperlink w:anchor="_Toc452480444" w:history="1">
+          <w:hyperlink w:anchor="_Toc452539982" w:history="1">
             <w:r>
               <w:rPr>
                 <w:rStyle w:val="Hyperlink"/>
@@ -808,7 +808,7 @@
                 <w:noProof/>
                 <w:webHidden/>
               </w:rPr>
-              <w:instrText xml:space="preserve"> PAGEREF _Toc452480444 \h </w:instrText>
+              <w:instrText xml:space="preserve"> PAGEREF _Toc452539982 \h </w:instrText>
             </w:r>
             <w:r>
               <w:rPr>
@@ -851,7 +851,7 @@
               <w:lang w:eastAsia="bg-BG"/>
             </w:rPr>
           </w:pPr>
-          <w:hyperlink w:anchor="_Toc452480445" w:history="1">
+          <w:hyperlink w:anchor="_Toc452539983" w:history="1">
             <w:r>
               <w:rPr>
                 <w:rStyle w:val="Hyperlink"/>
@@ -878,7 +878,7 @@
                 <w:noProof/>
                 <w:webHidden/>
               </w:rPr>
-              <w:instrText xml:space="preserve"> PAGEREF _Toc452480445 \h </w:instrText>
+              <w:instrText xml:space="preserve"> PAGEREF _Toc452539983 \h </w:instrText>
             </w:r>
             <w:r>
               <w:rPr>
@@ -921,7 +921,7 @@
               <w:lang w:eastAsia="bg-BG"/>
             </w:rPr>
           </w:pPr>
-          <w:hyperlink w:anchor="_Toc452480446" w:history="1">
+          <w:hyperlink w:anchor="_Toc452539984" w:history="1">
             <w:r>
               <w:rPr>
                 <w:rStyle w:val="Hyperlink"/>
@@ -948,7 +948,7 @@
                 <w:noProof/>
                 <w:webHidden/>
               </w:rPr>
-              <w:instrText xml:space="preserve"> PAGEREF _Toc452480446 \h </w:instrText>
+              <w:instrText xml:space="preserve"> PAGEREF _Toc452539984 \h </w:instrText>
             </w:r>
             <w:r>
               <w:rPr>
@@ -991,7 +991,7 @@
               <w:lang w:eastAsia="bg-BG"/>
             </w:rPr>
           </w:pPr>
-          <w:hyperlink w:anchor="_Toc452480447" w:history="1">
+          <w:hyperlink w:anchor="_Toc452539985" w:history="1">
             <w:r>
               <w:rPr>
                 <w:rStyle w:val="Hyperlink"/>
@@ -1018,7 +1018,7 @@
                 <w:noProof/>
                 <w:webHidden/>
               </w:rPr>
-              <w:instrText xml:space="preserve"> PAGEREF _Toc452480447 \h </w:instrText>
+              <w:instrText xml:space="preserve"> PAGEREF _Toc452539985 \h </w:instrText>
             </w:r>
             <w:r>
               <w:rPr>
@@ -1061,7 +1061,7 @@
               <w:lang w:eastAsia="bg-BG"/>
             </w:rPr>
           </w:pPr>
-          <w:hyperlink w:anchor="_Toc452480448" w:history="1">
+          <w:hyperlink w:anchor="_Toc452539986" w:history="1">
             <w:r>
               <w:rPr>
                 <w:rStyle w:val="Hyperlink"/>
@@ -1088,7 +1088,7 @@
                 <w:noProof/>
                 <w:webHidden/>
               </w:rPr>
-              <w:instrText xml:space="preserve"> PAGEREF _Toc452480448 \h </w:instrText>
+              <w:instrText xml:space="preserve"> PAGEREF _Toc452539986 \h </w:instrText>
             </w:r>
             <w:r>
               <w:rPr>
@@ -1131,7 +1131,7 @@
               <w:lang w:eastAsia="bg-BG"/>
             </w:rPr>
           </w:pPr>
-          <w:hyperlink w:anchor="_Toc452480449" w:history="1">
+          <w:hyperlink w:anchor="_Toc452539987" w:history="1">
             <w:r>
               <w:rPr>
                 <w:rStyle w:val="Hyperlink"/>
@@ -1158,7 +1158,7 @@
                 <w:noProof/>
                 <w:webHidden/>
               </w:rPr>
-              <w:instrText xml:space="preserve"> PAGEREF _Toc452480449 \h </w:instrText>
+              <w:instrText xml:space="preserve"> PAGEREF _Toc452539987 \h </w:instrText>
             </w:r>
             <w:r>
               <w:rPr>
@@ -1201,7 +1201,7 @@
               <w:lang w:eastAsia="bg-BG"/>
             </w:rPr>
           </w:pPr>
-          <w:hyperlink w:anchor="_Toc452480450" w:history="1">
+          <w:hyperlink w:anchor="_Toc452539988" w:history="1">
             <w:r>
               <w:rPr>
                 <w:rStyle w:val="Hyperlink"/>
@@ -1236,7 +1236,7 @@
                 <w:noProof/>
                 <w:webHidden/>
               </w:rPr>
-              <w:instrText xml:space="preserve"> PAGEREF _Toc452480450 \h </w:instrText>
+              <w:instrText xml:space="preserve"> PAGEREF _Toc452539988 \h </w:instrText>
             </w:r>
             <w:r>
               <w:rPr>
@@ -1279,7 +1279,7 @@
               <w:lang w:eastAsia="bg-BG"/>
             </w:rPr>
           </w:pPr>
-          <w:hyperlink w:anchor="_Toc452480451" w:history="1">
+          <w:hyperlink w:anchor="_Toc452539989" w:history="1">
             <w:r>
               <w:rPr>
                 <w:rStyle w:val="Hyperlink"/>
@@ -1306,7 +1306,7 @@
                 <w:noProof/>
                 <w:webHidden/>
               </w:rPr>
-              <w:instrText xml:space="preserve"> PAGEREF _Toc452480451 \h </w:instrText>
+              <w:instrText xml:space="preserve"> PAGEREF _Toc452539989 \h </w:instrText>
             </w:r>
             <w:r>
               <w:rPr>
@@ -1349,7 +1349,7 @@
               <w:lang w:eastAsia="bg-BG"/>
             </w:rPr>
           </w:pPr>
-          <w:hyperlink w:anchor="_Toc452480452" w:history="1">
+          <w:hyperlink w:anchor="_Toc452539990" w:history="1">
             <w:r>
               <w:rPr>
                 <w:rStyle w:val="Hyperlink"/>
@@ -1376,7 +1376,7 @@
                 <w:noProof/>
                 <w:webHidden/>
               </w:rPr>
-              <w:instrText xml:space="preserve"> PAGEREF _Toc452480452 \h </w:instrText>
+              <w:instrText xml:space="preserve"> PAGEREF _Toc452539990 \h </w:instrText>
             </w:r>
             <w:r>
               <w:rPr>
@@ -1419,7 +1419,7 @@
               <w:lang w:eastAsia="bg-BG"/>
             </w:rPr>
           </w:pPr>
-          <w:hyperlink w:anchor="_Toc452480453" w:history="1">
+          <w:hyperlink w:anchor="_Toc452539991" w:history="1">
             <w:r>
               <w:rPr>
                 <w:rStyle w:val="Hyperlink"/>
@@ -1454,7 +1454,7 @@
                 <w:noProof/>
                 <w:webHidden/>
               </w:rPr>
-              <w:instrText xml:space="preserve"> PAGEREF _Toc452480453 \h </w:instrText>
+              <w:instrText xml:space="preserve"> PAGEREF _Toc452539991 \h </w:instrText>
             </w:r>
             <w:r>
               <w:rPr>
@@ -1497,7 +1497,7 @@
               <w:lang w:eastAsia="bg-BG"/>
             </w:rPr>
           </w:pPr>
-          <w:hyperlink w:anchor="_Toc452480454" w:history="1">
+          <w:hyperlink w:anchor="_Toc452539992" w:history="1">
             <w:r>
               <w:rPr>
                 <w:rStyle w:val="Hyperlink"/>
@@ -1524,7 +1524,7 @@
                 <w:noProof/>
                 <w:webHidden/>
               </w:rPr>
-              <w:instrText xml:space="preserve"> PAGEREF _Toc452480454 \h </w:instrText>
+              <w:instrText xml:space="preserve"> PAGEREF _Toc452539992 \h </w:instrText>
             </w:r>
             <w:r>
               <w:rPr>
@@ -1567,7 +1567,7 @@
               <w:lang w:eastAsia="bg-BG"/>
             </w:rPr>
           </w:pPr>
-          <w:hyperlink w:anchor="_Toc452480455" w:history="1">
+          <w:hyperlink w:anchor="_Toc452539993" w:history="1">
             <w:r>
               <w:rPr>
                 <w:rStyle w:val="Hyperlink"/>
@@ -1594,7 +1594,7 @@
                 <w:noProof/>
                 <w:webHidden/>
               </w:rPr>
-              <w:instrText xml:space="preserve"> PAGEREF _Toc452480455 \h </w:instrText>
+              <w:instrText xml:space="preserve"> PAGEREF _Toc452539993 \h </w:instrText>
             </w:r>
             <w:r>
               <w:rPr>
@@ -1637,7 +1637,7 @@
               <w:lang w:eastAsia="bg-BG"/>
             </w:rPr>
           </w:pPr>
-          <w:hyperlink w:anchor="_Toc452480456" w:history="1">
+          <w:hyperlink w:anchor="_Toc452539994" w:history="1">
             <w:r>
               <w:rPr>
                 <w:rStyle w:val="Hyperlink"/>
@@ -1664,7 +1664,7 @@
                 <w:noProof/>
                 <w:webHidden/>
               </w:rPr>
-              <w:instrText xml:space="preserve"> PAGEREF _Toc452480456 \h </w:instrText>
+              <w:instrText xml:space="preserve"> PAGEREF _Toc452539994 \h </w:instrText>
             </w:r>
             <w:r>
               <w:rPr>
@@ -1707,7 +1707,7 @@
               <w:lang w:eastAsia="bg-BG"/>
             </w:rPr>
           </w:pPr>
-          <w:hyperlink w:anchor="_Toc452480457" w:history="1">
+          <w:hyperlink w:anchor="_Toc452539995" w:history="1">
             <w:r>
               <w:rPr>
                 <w:rStyle w:val="Hyperlink"/>
@@ -1734,7 +1734,7 @@
                 <w:noProof/>
                 <w:webHidden/>
               </w:rPr>
-              <w:instrText xml:space="preserve"> PAGEREF _Toc452480457 \h </w:instrText>
+              <w:instrText xml:space="preserve"> PAGEREF _Toc452539995 \h </w:instrText>
             </w:r>
             <w:r>
               <w:rPr>
@@ -1777,7 +1777,7 @@
               <w:lang w:eastAsia="bg-BG"/>
             </w:rPr>
           </w:pPr>
-          <w:hyperlink w:anchor="_Toc452480458" w:history="1">
+          <w:hyperlink w:anchor="_Toc452539996" w:history="1">
             <w:r>
               <w:rPr>
                 <w:rStyle w:val="Hyperlink"/>
@@ -1804,7 +1804,7 @@
                 <w:noProof/>
                 <w:webHidden/>
               </w:rPr>
-              <w:instrText xml:space="preserve"> PAGEREF _Toc452480458 \h </w:instrText>
+              <w:instrText xml:space="preserve"> PAGEREF _Toc452539996 \h </w:instrText>
             </w:r>
             <w:r>
               <w:rPr>
@@ -1847,7 +1847,7 @@
               <w:lang w:eastAsia="bg-BG"/>
             </w:rPr>
           </w:pPr>
-          <w:hyperlink w:anchor="_Toc452480459" w:history="1">
+          <w:hyperlink w:anchor="_Toc452539997" w:history="1">
             <w:r>
               <w:rPr>
                 <w:rStyle w:val="Hyperlink"/>
@@ -1874,7 +1874,7 @@
                 <w:noProof/>
                 <w:webHidden/>
               </w:rPr>
-              <w:instrText xml:space="preserve"> PAGEREF _Toc452480459 \h </w:instrText>
+              <w:instrText xml:space="preserve"> PAGEREF _Toc452539997 \h </w:instrText>
             </w:r>
             <w:r>
               <w:rPr>
@@ -1917,7 +1917,7 @@
               <w:lang w:eastAsia="bg-BG"/>
             </w:rPr>
           </w:pPr>
-          <w:hyperlink w:anchor="_Toc452480460" w:history="1">
+          <w:hyperlink w:anchor="_Toc452539998" w:history="1">
             <w:r>
               <w:rPr>
                 <w:rStyle w:val="Hyperlink"/>
@@ -1944,7 +1944,7 @@
                 <w:noProof/>
                 <w:webHidden/>
               </w:rPr>
-              <w:instrText xml:space="preserve"> PAGEREF _Toc452480460 \h </w:instrText>
+              <w:instrText xml:space="preserve"> PAGEREF _Toc452539998 \h </w:instrText>
             </w:r>
             <w:r>
               <w:rPr>
@@ -1987,7 +1987,7 @@
               <w:lang w:eastAsia="bg-BG"/>
             </w:rPr>
           </w:pPr>
-          <w:hyperlink w:anchor="_Toc452480461" w:history="1">
+          <w:hyperlink w:anchor="_Toc452539999" w:history="1">
             <w:r>
               <w:rPr>
                 <w:rStyle w:val="Hyperlink"/>
@@ -2014,7 +2014,7 @@
                 <w:noProof/>
                 <w:webHidden/>
               </w:rPr>
-              <w:instrText xml:space="preserve"> PAGEREF _Toc452480461 \h </w:instrText>
+              <w:instrText xml:space="preserve"> PAGEREF _Toc452539999 \h </w:instrText>
             </w:r>
             <w:r>
               <w:rPr>
@@ -2057,7 +2057,7 @@
               <w:lang w:eastAsia="bg-BG"/>
             </w:rPr>
           </w:pPr>
-          <w:hyperlink w:anchor="_Toc452480462" w:history="1">
+          <w:hyperlink w:anchor="_Toc452540000" w:history="1">
             <w:r>
               <w:rPr>
                 <w:rStyle w:val="Hyperlink"/>
@@ -2092,7 +2092,7 @@
                 <w:noProof/>
                 <w:webHidden/>
               </w:rPr>
-              <w:instrText xml:space="preserve"> PAGEREF _Toc452480462 \h </w:instrText>
+              <w:instrText xml:space="preserve"> PAGEREF _Toc452540000 \h </w:instrText>
             </w:r>
             <w:r>
               <w:rPr>
@@ -2135,7 +2135,7 @@
               <w:lang w:eastAsia="bg-BG"/>
             </w:rPr>
           </w:pPr>
-          <w:hyperlink w:anchor="_Toc452480463" w:history="1">
+          <w:hyperlink w:anchor="_Toc452540001" w:history="1">
             <w:r>
               <w:rPr>
                 <w:rStyle w:val="Hyperlink"/>
@@ -2162,7 +2162,7 @@
                 <w:noProof/>
                 <w:webHidden/>
               </w:rPr>
-              <w:instrText xml:space="preserve"> PAGEREF _Toc452480463 \h </w:instrText>
+              <w:instrText xml:space="preserve"> PAGEREF _Toc452540001 \h </w:instrText>
             </w:r>
             <w:r>
               <w:rPr>
@@ -2205,7 +2205,7 @@
               <w:lang w:eastAsia="bg-BG"/>
             </w:rPr>
           </w:pPr>
-          <w:hyperlink w:anchor="_Toc452480464" w:history="1">
+          <w:hyperlink w:anchor="_Toc452540002" w:history="1">
             <w:r>
               <w:rPr>
                 <w:rStyle w:val="Hyperlink"/>
@@ -2240,7 +2240,7 @@
                 <w:noProof/>
                 <w:webHidden/>
               </w:rPr>
-              <w:instrText xml:space="preserve"> PAGEREF _Toc452480464 \h </w:instrText>
+              <w:instrText xml:space="preserve"> PAGEREF _Toc452540002 \h </w:instrText>
             </w:r>
             <w:r>
               <w:rPr>
@@ -2283,7 +2283,7 @@
               <w:lang w:eastAsia="bg-BG"/>
             </w:rPr>
           </w:pPr>
-          <w:hyperlink w:anchor="_Toc452480465" w:history="1">
+          <w:hyperlink w:anchor="_Toc452540003" w:history="1">
             <w:r>
               <w:rPr>
                 <w:rStyle w:val="Hyperlink"/>
@@ -2310,7 +2310,7 @@
                 <w:noProof/>
                 <w:webHidden/>
               </w:rPr>
-              <w:instrText xml:space="preserve"> PAGEREF _Toc452480465 \h </w:instrText>
+              <w:instrText xml:space="preserve"> PAGEREF _Toc452540003 \h </w:instrText>
             </w:r>
             <w:r>
               <w:rPr>
@@ -2353,7 +2353,7 @@
               <w:lang w:eastAsia="bg-BG"/>
             </w:rPr>
           </w:pPr>
-          <w:hyperlink w:anchor="_Toc452480466" w:history="1">
+          <w:hyperlink w:anchor="_Toc452540004" w:history="1">
             <w:r>
               <w:rPr>
                 <w:rStyle w:val="Hyperlink"/>
@@ -2395,7 +2395,7 @@
                 <w:noProof/>
                 <w:webHidden/>
               </w:rPr>
-              <w:instrText xml:space="preserve"> PAGEREF _Toc452480466 \h </w:instrText>
+              <w:instrText xml:space="preserve"> PAGEREF _Toc452540004 \h </w:instrText>
             </w:r>
             <w:r>
               <w:rPr>
@@ -2438,7 +2438,7 @@
               <w:lang w:eastAsia="bg-BG"/>
             </w:rPr>
           </w:pPr>
-          <w:hyperlink w:anchor="_Toc452480467" w:history="1">
+          <w:hyperlink w:anchor="_Toc452540005" w:history="1">
             <w:r>
               <w:rPr>
                 <w:rStyle w:val="Hyperlink"/>
@@ -2465,7 +2465,7 @@
                 <w:noProof/>
                 <w:webHidden/>
               </w:rPr>
-              <w:instrText xml:space="preserve"> PAGEREF _Toc452480467 \h </w:instrText>
+              <w:instrText xml:space="preserve"> PAGEREF _Toc452540005 \h </w:instrText>
             </w:r>
             <w:r>
               <w:rPr>
@@ -2508,7 +2508,7 @@
               <w:lang w:eastAsia="bg-BG"/>
             </w:rPr>
           </w:pPr>
-          <w:hyperlink w:anchor="_Toc452480468" w:history="1">
+          <w:hyperlink w:anchor="_Toc452540006" w:history="1">
             <w:r>
               <w:rPr>
                 <w:rStyle w:val="Hyperlink"/>
@@ -2535,7 +2535,7 @@
                 <w:noProof/>
                 <w:webHidden/>
               </w:rPr>
-              <w:instrText xml:space="preserve"> PAGEREF _Toc452480468 \h </w:instrText>
+              <w:instrText xml:space="preserve"> PAGEREF _Toc452540006 \h </w:instrText>
             </w:r>
             <w:r>
               <w:rPr>
@@ -2578,7 +2578,7 @@
               <w:lang w:eastAsia="bg-BG"/>
             </w:rPr>
           </w:pPr>
-          <w:hyperlink w:anchor="_Toc452480469" w:history="1">
+          <w:hyperlink w:anchor="_Toc452540007" w:history="1">
             <w:r>
               <w:rPr>
                 <w:rStyle w:val="Hyperlink"/>
@@ -2605,7 +2605,7 @@
                 <w:noProof/>
                 <w:webHidden/>
               </w:rPr>
-              <w:instrText xml:space="preserve"> PAGEREF _Toc452480469 \h </w:instrText>
+              <w:instrText xml:space="preserve"> PAGEREF _Toc452540007 \h </w:instrText>
             </w:r>
             <w:r>
               <w:rPr>
@@ -2648,7 +2648,7 @@
               <w:lang w:eastAsia="bg-BG"/>
             </w:rPr>
           </w:pPr>
-          <w:hyperlink w:anchor="_Toc452480470" w:history="1">
+          <w:hyperlink w:anchor="_Toc452540008" w:history="1">
             <w:r>
               <w:rPr>
                 <w:rStyle w:val="Hyperlink"/>
@@ -2675,7 +2675,7 @@
                 <w:noProof/>
                 <w:webHidden/>
               </w:rPr>
-              <w:instrText xml:space="preserve"> PAGEREF _Toc452480470 \h </w:instrText>
+              <w:instrText xml:space="preserve"> PAGEREF _Toc452540008 \h </w:instrText>
             </w:r>
             <w:r>
               <w:rPr>
@@ -2718,7 +2718,7 @@
               <w:lang w:eastAsia="bg-BG"/>
             </w:rPr>
           </w:pPr>
-          <w:hyperlink w:anchor="_Toc452480471" w:history="1">
+          <w:hyperlink w:anchor="_Toc452540009" w:history="1">
             <w:r>
               <w:rPr>
                 <w:rStyle w:val="Hyperlink"/>
@@ -2745,7 +2745,7 @@
                 <w:noProof/>
                 <w:webHidden/>
               </w:rPr>
-              <w:instrText xml:space="preserve"> PAGEREF _Toc452480471 \h </w:instrText>
+              <w:instrText xml:space="preserve"> PAGEREF _Toc452540009 \h </w:instrText>
             </w:r>
             <w:r>
               <w:rPr>
@@ -2788,7 +2788,7 @@
               <w:lang w:eastAsia="bg-BG"/>
             </w:rPr>
           </w:pPr>
-          <w:hyperlink w:anchor="_Toc452480472" w:history="1">
+          <w:hyperlink w:anchor="_Toc452540010" w:history="1">
             <w:r>
               <w:rPr>
                 <w:rStyle w:val="Hyperlink"/>
@@ -2815,7 +2815,7 @@
                 <w:noProof/>
                 <w:webHidden/>
               </w:rPr>
-              <w:instrText xml:space="preserve"> PAGEREF _Toc452480472 \h </w:instrText>
+              <w:instrText xml:space="preserve"> PAGEREF _Toc452540010 \h </w:instrText>
             </w:r>
             <w:r>
               <w:rPr>
@@ -2858,7 +2858,7 @@
               <w:lang w:eastAsia="bg-BG"/>
             </w:rPr>
           </w:pPr>
-          <w:hyperlink w:anchor="_Toc452480473" w:history="1">
+          <w:hyperlink w:anchor="_Toc452540011" w:history="1">
             <w:r>
               <w:rPr>
                 <w:rStyle w:val="Hyperlink"/>
@@ -2885,7 +2885,7 @@
                 <w:noProof/>
                 <w:webHidden/>
               </w:rPr>
-              <w:instrText xml:space="preserve"> PAGEREF _Toc452480473 \h </w:instrText>
+              <w:instrText xml:space="preserve"> PAGEREF _Toc452540011 \h </w:instrText>
             </w:r>
             <w:r>
               <w:rPr>
@@ -2928,7 +2928,7 @@
               <w:lang w:eastAsia="bg-BG"/>
             </w:rPr>
           </w:pPr>
-          <w:hyperlink w:anchor="_Toc452480474" w:history="1">
+          <w:hyperlink w:anchor="_Toc452540012" w:history="1">
             <w:r>
               <w:rPr>
                 <w:rStyle w:val="Hyperlink"/>
@@ -2955,7 +2955,7 @@
                 <w:noProof/>
                 <w:webHidden/>
               </w:rPr>
-              <w:instrText xml:space="preserve"> PAGEREF _Toc452480474 \h </w:instrText>
+              <w:instrText xml:space="preserve"> PAGEREF _Toc452540012 \h </w:instrText>
             </w:r>
             <w:r>
               <w:rPr>
@@ -2998,7 +2998,7 @@
               <w:lang w:eastAsia="bg-BG"/>
             </w:rPr>
           </w:pPr>
-          <w:hyperlink w:anchor="_Toc452480475" w:history="1">
+          <w:hyperlink w:anchor="_Toc452540013" w:history="1">
             <w:r>
               <w:rPr>
                 <w:rStyle w:val="Hyperlink"/>
@@ -3025,7 +3025,7 @@
                 <w:noProof/>
                 <w:webHidden/>
               </w:rPr>
-              <w:instrText xml:space="preserve"> PAGEREF _Toc452480475 \h </w:instrText>
+              <w:instrText xml:space="preserve"> PAGEREF _Toc452540013 \h </w:instrText>
             </w:r>
             <w:r>
               <w:rPr>
@@ -3046,6 +3046,417 @@
                 <w:webHidden/>
               </w:rPr>
               <w:t>15</w:t>
+            </w:r>
+            <w:r>
+              <w:rPr>
+                <w:noProof/>
+                <w:webHidden/>
+              </w:rPr>
+              <w:fldChar w:fldCharType="end"/>
+            </w:r>
+          </w:hyperlink>
+        </w:p>
+        <w:p>
+          <w:pPr>
+            <w:pStyle w:val="TOC2"/>
+            <w:tabs>
+              <w:tab w:val="right" w:leader="dot" w:pos="9062"/>
+            </w:tabs>
+            <w:rPr>
+              <w:rFonts w:eastAsiaTheme="minorEastAsia"/>
+              <w:noProof/>
+              <w:lang w:eastAsia="bg-BG"/>
+            </w:rPr>
+          </w:pPr>
+          <w:hyperlink w:anchor="_Toc452540014" w:history="1">
+            <w:r>
+              <w:rPr>
+                <w:rStyle w:val="Hyperlink"/>
+                <w:noProof/>
+              </w:rPr>
+              <w:t xml:space="preserve">4.1 Създаване на базата от данни по подхода </w:t>
+            </w:r>
+            <w:r>
+              <w:rPr>
+                <w:rStyle w:val="Hyperlink"/>
+                <w:noProof/>
+                <w:lang w:val="en-US"/>
+              </w:rPr>
+              <w:t>Code-first</w:t>
+            </w:r>
+            <w:r>
+              <w:rPr>
+                <w:noProof/>
+                <w:webHidden/>
+              </w:rPr>
+              <w:tab/>
+            </w:r>
+            <w:r>
+              <w:rPr>
+                <w:noProof/>
+                <w:webHidden/>
+              </w:rPr>
+              <w:fldChar w:fldCharType="begin"/>
+            </w:r>
+            <w:r>
+              <w:rPr>
+                <w:noProof/>
+                <w:webHidden/>
+              </w:rPr>
+              <w:instrText xml:space="preserve"> PAGEREF _Toc452540014 \h </w:instrText>
+            </w:r>
+            <w:r>
+              <w:rPr>
+                <w:noProof/>
+                <w:webHidden/>
+              </w:rPr>
+            </w:r>
+            <w:r>
+              <w:rPr>
+                <w:noProof/>
+                <w:webHidden/>
+              </w:rPr>
+              <w:fldChar w:fldCharType="separate"/>
+            </w:r>
+            <w:r>
+              <w:rPr>
+                <w:noProof/>
+                <w:webHidden/>
+              </w:rPr>
+              <w:t>15</w:t>
+            </w:r>
+            <w:r>
+              <w:rPr>
+                <w:noProof/>
+                <w:webHidden/>
+              </w:rPr>
+              <w:fldChar w:fldCharType="end"/>
+            </w:r>
+          </w:hyperlink>
+        </w:p>
+        <w:p>
+          <w:pPr>
+            <w:pStyle w:val="TOC2"/>
+            <w:tabs>
+              <w:tab w:val="right" w:leader="dot" w:pos="9062"/>
+            </w:tabs>
+            <w:rPr>
+              <w:rFonts w:eastAsiaTheme="minorEastAsia"/>
+              <w:noProof/>
+              <w:lang w:eastAsia="bg-BG"/>
+            </w:rPr>
+          </w:pPr>
+          <w:hyperlink w:anchor="_Toc452540015" w:history="1">
+            <w:r>
+              <w:rPr>
+                <w:rStyle w:val="Hyperlink"/>
+                <w:noProof/>
+              </w:rPr>
+              <w:t>4.2 Захранване на базата с примерни данни за тестови цели</w:t>
+            </w:r>
+            <w:r>
+              <w:rPr>
+                <w:noProof/>
+                <w:webHidden/>
+              </w:rPr>
+              <w:tab/>
+            </w:r>
+            <w:r>
+              <w:rPr>
+                <w:noProof/>
+                <w:webHidden/>
+              </w:rPr>
+              <w:fldChar w:fldCharType="begin"/>
+            </w:r>
+            <w:r>
+              <w:rPr>
+                <w:noProof/>
+                <w:webHidden/>
+              </w:rPr>
+              <w:instrText xml:space="preserve"> PAGEREF _Toc452540015 \h </w:instrText>
+            </w:r>
+            <w:r>
+              <w:rPr>
+                <w:noProof/>
+                <w:webHidden/>
+              </w:rPr>
+            </w:r>
+            <w:r>
+              <w:rPr>
+                <w:noProof/>
+                <w:webHidden/>
+              </w:rPr>
+              <w:fldChar w:fldCharType="separate"/>
+            </w:r>
+            <w:r>
+              <w:rPr>
+                <w:noProof/>
+                <w:webHidden/>
+              </w:rPr>
+              <w:t>18</w:t>
+            </w:r>
+            <w:r>
+              <w:rPr>
+                <w:noProof/>
+                <w:webHidden/>
+              </w:rPr>
+              <w:fldChar w:fldCharType="end"/>
+            </w:r>
+          </w:hyperlink>
+        </w:p>
+        <w:p>
+          <w:pPr>
+            <w:pStyle w:val="TOC2"/>
+            <w:tabs>
+              <w:tab w:val="right" w:leader="dot" w:pos="9062"/>
+            </w:tabs>
+            <w:rPr>
+              <w:rFonts w:eastAsiaTheme="minorEastAsia"/>
+              <w:noProof/>
+              <w:lang w:eastAsia="bg-BG"/>
+            </w:rPr>
+          </w:pPr>
+          <w:hyperlink w:anchor="_Toc452540016" w:history="1">
+            <w:r>
+              <w:rPr>
+                <w:rStyle w:val="Hyperlink"/>
+                <w:noProof/>
+              </w:rPr>
+              <w:t xml:space="preserve">4.3 </w:t>
+            </w:r>
+            <w:r>
+              <w:rPr>
+                <w:rStyle w:val="Hyperlink"/>
+                <w:noProof/>
+                <w:lang w:val="en-US"/>
+              </w:rPr>
+              <w:t xml:space="preserve">Autocomplete </w:t>
+            </w:r>
+            <w:r>
+              <w:rPr>
+                <w:rStyle w:val="Hyperlink"/>
+                <w:noProof/>
+              </w:rPr>
+              <w:t xml:space="preserve">за </w:t>
+            </w:r>
+            <w:r>
+              <w:rPr>
+                <w:rStyle w:val="Hyperlink"/>
+                <w:noProof/>
+                <w:lang w:val="en-US"/>
+              </w:rPr>
+              <w:t xml:space="preserve">Desktop </w:t>
+            </w:r>
+            <w:r>
+              <w:rPr>
+                <w:rStyle w:val="Hyperlink"/>
+                <w:noProof/>
+              </w:rPr>
+              <w:t>клиента</w:t>
+            </w:r>
+            <w:r>
+              <w:rPr>
+                <w:noProof/>
+                <w:webHidden/>
+              </w:rPr>
+              <w:tab/>
+            </w:r>
+            <w:r>
+              <w:rPr>
+                <w:noProof/>
+                <w:webHidden/>
+              </w:rPr>
+              <w:fldChar w:fldCharType="begin"/>
+            </w:r>
+            <w:r>
+              <w:rPr>
+                <w:noProof/>
+                <w:webHidden/>
+              </w:rPr>
+              <w:instrText xml:space="preserve"> PAGEREF _Toc452540016 \h </w:instrText>
+            </w:r>
+            <w:r>
+              <w:rPr>
+                <w:noProof/>
+                <w:webHidden/>
+              </w:rPr>
+            </w:r>
+            <w:r>
+              <w:rPr>
+                <w:noProof/>
+                <w:webHidden/>
+              </w:rPr>
+              <w:fldChar w:fldCharType="separate"/>
+            </w:r>
+            <w:r>
+              <w:rPr>
+                <w:noProof/>
+                <w:webHidden/>
+              </w:rPr>
+              <w:t>18</w:t>
+            </w:r>
+            <w:r>
+              <w:rPr>
+                <w:noProof/>
+                <w:webHidden/>
+              </w:rPr>
+              <w:fldChar w:fldCharType="end"/>
+            </w:r>
+          </w:hyperlink>
+        </w:p>
+        <w:p>
+          <w:pPr>
+            <w:pStyle w:val="TOC2"/>
+            <w:tabs>
+              <w:tab w:val="right" w:leader="dot" w:pos="9062"/>
+            </w:tabs>
+            <w:rPr>
+              <w:rFonts w:eastAsiaTheme="minorEastAsia"/>
+              <w:noProof/>
+              <w:lang w:eastAsia="bg-BG"/>
+            </w:rPr>
+          </w:pPr>
+          <w:hyperlink w:anchor="_Toc452540017" w:history="1">
+            <w:r>
+              <w:rPr>
+                <w:rStyle w:val="Hyperlink"/>
+                <w:noProof/>
+                <w:lang w:val="en-US"/>
+              </w:rPr>
+              <w:t>4.</w:t>
+            </w:r>
+            <w:r>
+              <w:rPr>
+                <w:rStyle w:val="Hyperlink"/>
+                <w:noProof/>
+              </w:rPr>
+              <w:t>4 Сигурност на данните и криптиране</w:t>
+            </w:r>
+            <w:r>
+              <w:rPr>
+                <w:noProof/>
+                <w:webHidden/>
+              </w:rPr>
+              <w:tab/>
+            </w:r>
+            <w:r>
+              <w:rPr>
+                <w:noProof/>
+                <w:webHidden/>
+              </w:rPr>
+              <w:fldChar w:fldCharType="begin"/>
+            </w:r>
+            <w:r>
+              <w:rPr>
+                <w:noProof/>
+                <w:webHidden/>
+              </w:rPr>
+              <w:instrText xml:space="preserve"> PAGEREF _Toc452540017 \h </w:instrText>
+            </w:r>
+            <w:r>
+              <w:rPr>
+                <w:noProof/>
+                <w:webHidden/>
+              </w:rPr>
+            </w:r>
+            <w:r>
+              <w:rPr>
+                <w:noProof/>
+                <w:webHidden/>
+              </w:rPr>
+              <w:fldChar w:fldCharType="separate"/>
+            </w:r>
+            <w:r>
+              <w:rPr>
+                <w:noProof/>
+                <w:webHidden/>
+              </w:rPr>
+              <w:t>19</w:t>
+            </w:r>
+            <w:r>
+              <w:rPr>
+                <w:noProof/>
+                <w:webHidden/>
+              </w:rPr>
+              <w:fldChar w:fldCharType="end"/>
+            </w:r>
+          </w:hyperlink>
+        </w:p>
+        <w:p>
+          <w:pPr>
+            <w:pStyle w:val="TOC2"/>
+            <w:tabs>
+              <w:tab w:val="right" w:leader="dot" w:pos="9062"/>
+            </w:tabs>
+            <w:rPr>
+              <w:rFonts w:eastAsiaTheme="minorEastAsia"/>
+              <w:noProof/>
+              <w:lang w:eastAsia="bg-BG"/>
+            </w:rPr>
+          </w:pPr>
+          <w:hyperlink w:anchor="_Toc452540018" w:history="1">
+            <w:r>
+              <w:rPr>
+                <w:rStyle w:val="Hyperlink"/>
+                <w:noProof/>
+              </w:rPr>
+              <w:t>4.5</w:t>
+            </w:r>
+            <w:r>
+              <w:rPr>
+                <w:rStyle w:val="Hyperlink"/>
+                <w:noProof/>
+                <w:lang w:val="en-US"/>
+              </w:rPr>
+              <w:t xml:space="preserve"> </w:t>
+            </w:r>
+            <w:r>
+              <w:rPr>
+                <w:rStyle w:val="Hyperlink"/>
+                <w:noProof/>
+              </w:rPr>
+              <w:t>Алгоритъм за откриване на застъпвания при създаване и промяна на събития</w:t>
+            </w:r>
+            <w:r>
+              <w:rPr>
+                <w:noProof/>
+                <w:webHidden/>
+              </w:rPr>
+              <w:tab/>
+            </w:r>
+            <w:r>
+              <w:rPr>
+                <w:noProof/>
+                <w:webHidden/>
+              </w:rPr>
+              <w:fldChar w:fldCharType="begin"/>
+            </w:r>
+            <w:r>
+              <w:rPr>
+                <w:noProof/>
+                <w:webHidden/>
+              </w:rPr>
+              <w:instrText xml:space="preserve"> PAGEREF _Toc452540018 \h </w:instrText>
+            </w:r>
+            <w:r>
+              <w:rPr>
+                <w:noProof/>
+                <w:webHidden/>
+              </w:rPr>
+            </w:r>
+            <w:r>
+              <w:rPr>
+                <w:noProof/>
+                <w:webHidden/>
+              </w:rPr>
+              <w:fldChar w:fldCharType="separate"/>
+            </w:r>
+            <w:r>
+              <w:rPr>
+                <w:noProof/>
+                <w:webHidden/>
+              </w:rPr>
+              <w:t>20</w:t>
             </w:r>
             <w:r>
               <w:rPr>
@@ -3068,7 +3479,7 @@
               <w:lang w:eastAsia="bg-BG"/>
             </w:rPr>
           </w:pPr>
-          <w:hyperlink w:anchor="_Toc452480476" w:history="1">
+          <w:hyperlink w:anchor="_Toc452540019" w:history="1">
             <w:r>
               <w:rPr>
                 <w:rStyle w:val="Hyperlink"/>
@@ -3095,7 +3506,7 @@
                 <w:noProof/>
                 <w:webHidden/>
               </w:rPr>
-              <w:instrText xml:space="preserve"> PAGEREF _Toc452480476 \h </w:instrText>
+              <w:instrText xml:space="preserve"> PAGEREF _Toc452540019 \h </w:instrText>
             </w:r>
             <w:r>
               <w:rPr>
@@ -3115,7 +3526,287 @@
                 <w:noProof/>
                 <w:webHidden/>
               </w:rPr>
-              <w:t>16</w:t>
+              <w:t>23</w:t>
+            </w:r>
+            <w:r>
+              <w:rPr>
+                <w:noProof/>
+                <w:webHidden/>
+              </w:rPr>
+              <w:fldChar w:fldCharType="end"/>
+            </w:r>
+          </w:hyperlink>
+        </w:p>
+        <w:p>
+          <w:pPr>
+            <w:pStyle w:val="TOC2"/>
+            <w:tabs>
+              <w:tab w:val="right" w:leader="dot" w:pos="9062"/>
+            </w:tabs>
+            <w:rPr>
+              <w:rFonts w:eastAsiaTheme="minorEastAsia"/>
+              <w:noProof/>
+              <w:lang w:eastAsia="bg-BG"/>
+            </w:rPr>
+          </w:pPr>
+          <w:hyperlink w:anchor="_Toc452540020" w:history="1">
+            <w:r>
+              <w:rPr>
+                <w:rStyle w:val="Hyperlink"/>
+                <w:noProof/>
+              </w:rPr>
+              <w:t>5.1 Вход в системата</w:t>
+            </w:r>
+            <w:r>
+              <w:rPr>
+                <w:noProof/>
+                <w:webHidden/>
+              </w:rPr>
+              <w:tab/>
+            </w:r>
+            <w:r>
+              <w:rPr>
+                <w:noProof/>
+                <w:webHidden/>
+              </w:rPr>
+              <w:fldChar w:fldCharType="begin"/>
+            </w:r>
+            <w:r>
+              <w:rPr>
+                <w:noProof/>
+                <w:webHidden/>
+              </w:rPr>
+              <w:instrText xml:space="preserve"> PAGEREF _Toc452540020 \h </w:instrText>
+            </w:r>
+            <w:r>
+              <w:rPr>
+                <w:noProof/>
+                <w:webHidden/>
+              </w:rPr>
+            </w:r>
+            <w:r>
+              <w:rPr>
+                <w:noProof/>
+                <w:webHidden/>
+              </w:rPr>
+              <w:fldChar w:fldCharType="separate"/>
+            </w:r>
+            <w:r>
+              <w:rPr>
+                <w:noProof/>
+                <w:webHidden/>
+              </w:rPr>
+              <w:t>23</w:t>
+            </w:r>
+            <w:r>
+              <w:rPr>
+                <w:noProof/>
+                <w:webHidden/>
+              </w:rPr>
+              <w:fldChar w:fldCharType="end"/>
+            </w:r>
+          </w:hyperlink>
+        </w:p>
+        <w:p>
+          <w:pPr>
+            <w:pStyle w:val="TOC2"/>
+            <w:tabs>
+              <w:tab w:val="right" w:leader="dot" w:pos="9062"/>
+            </w:tabs>
+            <w:rPr>
+              <w:rFonts w:eastAsiaTheme="minorEastAsia"/>
+              <w:noProof/>
+              <w:lang w:eastAsia="bg-BG"/>
+            </w:rPr>
+          </w:pPr>
+          <w:hyperlink w:anchor="_Toc452540021" w:history="1">
+            <w:r>
+              <w:rPr>
+                <w:rStyle w:val="Hyperlink"/>
+                <w:noProof/>
+              </w:rPr>
+              <w:t>5.2 Главен панел</w:t>
+            </w:r>
+            <w:r>
+              <w:rPr>
+                <w:noProof/>
+                <w:webHidden/>
+              </w:rPr>
+              <w:tab/>
+            </w:r>
+            <w:r>
+              <w:rPr>
+                <w:noProof/>
+                <w:webHidden/>
+              </w:rPr>
+              <w:fldChar w:fldCharType="begin"/>
+            </w:r>
+            <w:r>
+              <w:rPr>
+                <w:noProof/>
+                <w:webHidden/>
+              </w:rPr>
+              <w:instrText xml:space="preserve"> PAGEREF _Toc452540021 \h </w:instrText>
+            </w:r>
+            <w:r>
+              <w:rPr>
+                <w:noProof/>
+                <w:webHidden/>
+              </w:rPr>
+            </w:r>
+            <w:r>
+              <w:rPr>
+                <w:noProof/>
+                <w:webHidden/>
+              </w:rPr>
+              <w:fldChar w:fldCharType="separate"/>
+            </w:r>
+            <w:r>
+              <w:rPr>
+                <w:noProof/>
+                <w:webHidden/>
+              </w:rPr>
+              <w:t>24</w:t>
+            </w:r>
+            <w:r>
+              <w:rPr>
+                <w:noProof/>
+                <w:webHidden/>
+              </w:rPr>
+              <w:fldChar w:fldCharType="end"/>
+            </w:r>
+          </w:hyperlink>
+        </w:p>
+        <w:p>
+          <w:pPr>
+            <w:pStyle w:val="TOC2"/>
+            <w:tabs>
+              <w:tab w:val="right" w:leader="dot" w:pos="9062"/>
+            </w:tabs>
+            <w:rPr>
+              <w:rFonts w:eastAsiaTheme="minorEastAsia"/>
+              <w:noProof/>
+              <w:lang w:eastAsia="bg-BG"/>
+            </w:rPr>
+          </w:pPr>
+          <w:hyperlink w:anchor="_Toc452540022" w:history="1">
+            <w:r>
+              <w:rPr>
+                <w:rStyle w:val="Hyperlink"/>
+                <w:noProof/>
+              </w:rPr>
+              <w:t>5.3 Форма за съдаване на събитие</w:t>
+            </w:r>
+            <w:r>
+              <w:rPr>
+                <w:noProof/>
+                <w:webHidden/>
+              </w:rPr>
+              <w:tab/>
+            </w:r>
+            <w:r>
+              <w:rPr>
+                <w:noProof/>
+                <w:webHidden/>
+              </w:rPr>
+              <w:fldChar w:fldCharType="begin"/>
+            </w:r>
+            <w:r>
+              <w:rPr>
+                <w:noProof/>
+                <w:webHidden/>
+              </w:rPr>
+              <w:instrText xml:space="preserve"> PAGEREF _Toc452540022 \h </w:instrText>
+            </w:r>
+            <w:r>
+              <w:rPr>
+                <w:noProof/>
+                <w:webHidden/>
+              </w:rPr>
+            </w:r>
+            <w:r>
+              <w:rPr>
+                <w:noProof/>
+                <w:webHidden/>
+              </w:rPr>
+              <w:fldChar w:fldCharType="separate"/>
+            </w:r>
+            <w:r>
+              <w:rPr>
+                <w:noProof/>
+                <w:webHidden/>
+              </w:rPr>
+              <w:t>24</w:t>
+            </w:r>
+            <w:r>
+              <w:rPr>
+                <w:noProof/>
+                <w:webHidden/>
+              </w:rPr>
+              <w:fldChar w:fldCharType="end"/>
+            </w:r>
+          </w:hyperlink>
+        </w:p>
+        <w:p>
+          <w:pPr>
+            <w:pStyle w:val="TOC2"/>
+            <w:tabs>
+              <w:tab w:val="right" w:leader="dot" w:pos="9062"/>
+            </w:tabs>
+            <w:rPr>
+              <w:rFonts w:eastAsiaTheme="minorEastAsia"/>
+              <w:noProof/>
+              <w:lang w:eastAsia="bg-BG"/>
+            </w:rPr>
+          </w:pPr>
+          <w:hyperlink w:anchor="_Toc452540023" w:history="1">
+            <w:r>
+              <w:rPr>
+                <w:rStyle w:val="Hyperlink"/>
+                <w:noProof/>
+              </w:rPr>
+              <w:t>5.4 Презентационен режим</w:t>
+            </w:r>
+            <w:r>
+              <w:rPr>
+                <w:noProof/>
+                <w:webHidden/>
+              </w:rPr>
+              <w:tab/>
+            </w:r>
+            <w:r>
+              <w:rPr>
+                <w:noProof/>
+                <w:webHidden/>
+              </w:rPr>
+              <w:fldChar w:fldCharType="begin"/>
+            </w:r>
+            <w:r>
+              <w:rPr>
+                <w:noProof/>
+                <w:webHidden/>
+              </w:rPr>
+              <w:instrText xml:space="preserve"> PAGEREF _Toc452540023 \h </w:instrText>
+            </w:r>
+            <w:r>
+              <w:rPr>
+                <w:noProof/>
+                <w:webHidden/>
+              </w:rPr>
+            </w:r>
+            <w:r>
+              <w:rPr>
+                <w:noProof/>
+                <w:webHidden/>
+              </w:rPr>
+              <w:fldChar w:fldCharType="separate"/>
+            </w:r>
+            <w:r>
+              <w:rPr>
+                <w:noProof/>
+                <w:webHidden/>
+              </w:rPr>
+              <w:t>24</w:t>
             </w:r>
             <w:r>
               <w:rPr>
@@ -3138,7 +3829,7 @@
               <w:lang w:eastAsia="bg-BG"/>
             </w:rPr>
           </w:pPr>
-          <w:hyperlink w:anchor="_Toc452480477" w:history="1">
+          <w:hyperlink w:anchor="_Toc452540024" w:history="1">
             <w:r>
               <w:rPr>
                 <w:rStyle w:val="Hyperlink"/>
@@ -3165,7 +3856,7 @@
                 <w:noProof/>
                 <w:webHidden/>
               </w:rPr>
-              <w:instrText xml:space="preserve"> PAGEREF _Toc452480477 \h </w:instrText>
+              <w:instrText xml:space="preserve"> PAGEREF _Toc452540024 \h </w:instrText>
             </w:r>
             <w:r>
               <w:rPr>
@@ -3185,7 +3876,7 @@
                 <w:noProof/>
                 <w:webHidden/>
               </w:rPr>
-              <w:t>16</w:t>
+              <w:t>24</w:t>
             </w:r>
             <w:r>
               <w:rPr>
@@ -3208,7 +3899,7 @@
               <w:lang w:eastAsia="bg-BG"/>
             </w:rPr>
           </w:pPr>
-          <w:hyperlink w:anchor="_Toc452480478" w:history="1">
+          <w:hyperlink w:anchor="_Toc452540025" w:history="1">
             <w:r>
               <w:rPr>
                 <w:rStyle w:val="Hyperlink"/>
@@ -3235,7 +3926,7 @@
                 <w:noProof/>
                 <w:webHidden/>
               </w:rPr>
-              <w:instrText xml:space="preserve"> PAGEREF _Toc452480478 \h </w:instrText>
+              <w:instrText xml:space="preserve"> PAGEREF _Toc452540025 \h </w:instrText>
             </w:r>
             <w:r>
               <w:rPr>
@@ -3255,7 +3946,219 @@
                 <w:noProof/>
                 <w:webHidden/>
               </w:rPr>
-              <w:t>16</w:t>
+              <w:t>24</w:t>
+            </w:r>
+            <w:r>
+              <w:rPr>
+                <w:noProof/>
+                <w:webHidden/>
+              </w:rPr>
+              <w:fldChar w:fldCharType="end"/>
+            </w:r>
+          </w:hyperlink>
+        </w:p>
+        <w:p>
+          <w:pPr>
+            <w:pStyle w:val="TOC2"/>
+            <w:tabs>
+              <w:tab w:val="right" w:leader="dot" w:pos="9062"/>
+            </w:tabs>
+            <w:rPr>
+              <w:rFonts w:eastAsiaTheme="minorEastAsia"/>
+              <w:noProof/>
+              <w:lang w:eastAsia="bg-BG"/>
+            </w:rPr>
+          </w:pPr>
+          <w:hyperlink w:anchor="_Toc452540026" w:history="1">
+            <w:r>
+              <w:rPr>
+                <w:rStyle w:val="Hyperlink"/>
+                <w:noProof/>
+              </w:rPr>
+              <w:t>7.1 FeserWard Intellibox</w:t>
+            </w:r>
+            <w:r>
+              <w:rPr>
+                <w:noProof/>
+                <w:webHidden/>
+              </w:rPr>
+              <w:tab/>
+            </w:r>
+            <w:r>
+              <w:rPr>
+                <w:noProof/>
+                <w:webHidden/>
+              </w:rPr>
+              <w:fldChar w:fldCharType="begin"/>
+            </w:r>
+            <w:r>
+              <w:rPr>
+                <w:noProof/>
+                <w:webHidden/>
+              </w:rPr>
+              <w:instrText xml:space="preserve"> PAGEREF _Toc452540026 \h </w:instrText>
+            </w:r>
+            <w:r>
+              <w:rPr>
+                <w:noProof/>
+                <w:webHidden/>
+              </w:rPr>
+            </w:r>
+            <w:r>
+              <w:rPr>
+                <w:noProof/>
+                <w:webHidden/>
+              </w:rPr>
+              <w:fldChar w:fldCharType="separate"/>
+            </w:r>
+            <w:r>
+              <w:rPr>
+                <w:noProof/>
+                <w:webHidden/>
+              </w:rPr>
+              <w:t>24</w:t>
+            </w:r>
+            <w:r>
+              <w:rPr>
+                <w:noProof/>
+                <w:webHidden/>
+              </w:rPr>
+              <w:fldChar w:fldCharType="end"/>
+            </w:r>
+          </w:hyperlink>
+        </w:p>
+        <w:p>
+          <w:pPr>
+            <w:pStyle w:val="TOC2"/>
+            <w:tabs>
+              <w:tab w:val="right" w:leader="dot" w:pos="9062"/>
+            </w:tabs>
+            <w:rPr>
+              <w:rFonts w:eastAsiaTheme="minorEastAsia"/>
+              <w:noProof/>
+              <w:lang w:eastAsia="bg-BG"/>
+            </w:rPr>
+          </w:pPr>
+          <w:hyperlink w:anchor="_Toc452540027" w:history="1">
+            <w:r>
+              <w:rPr>
+                <w:rStyle w:val="Hyperlink"/>
+                <w:noProof/>
+                <w:lang w:val="en-US"/>
+              </w:rPr>
+              <w:t>7.2 Microsoft Developers Network</w:t>
+            </w:r>
+            <w:r>
+              <w:rPr>
+                <w:noProof/>
+                <w:webHidden/>
+              </w:rPr>
+              <w:tab/>
+            </w:r>
+            <w:r>
+              <w:rPr>
+                <w:noProof/>
+                <w:webHidden/>
+              </w:rPr>
+              <w:fldChar w:fldCharType="begin"/>
+            </w:r>
+            <w:r>
+              <w:rPr>
+                <w:noProof/>
+                <w:webHidden/>
+              </w:rPr>
+              <w:instrText xml:space="preserve"> PAGEREF _Toc452540027 \h </w:instrText>
+            </w:r>
+            <w:r>
+              <w:rPr>
+                <w:noProof/>
+                <w:webHidden/>
+              </w:rPr>
+            </w:r>
+            <w:r>
+              <w:rPr>
+                <w:noProof/>
+                <w:webHidden/>
+              </w:rPr>
+              <w:fldChar w:fldCharType="separate"/>
+            </w:r>
+            <w:r>
+              <w:rPr>
+                <w:noProof/>
+                <w:webHidden/>
+              </w:rPr>
+              <w:t>24</w:t>
+            </w:r>
+            <w:r>
+              <w:rPr>
+                <w:noProof/>
+                <w:webHidden/>
+              </w:rPr>
+              <w:fldChar w:fldCharType="end"/>
+            </w:r>
+          </w:hyperlink>
+        </w:p>
+        <w:p>
+          <w:pPr>
+            <w:pStyle w:val="TOC2"/>
+            <w:tabs>
+              <w:tab w:val="right" w:leader="dot" w:pos="9062"/>
+            </w:tabs>
+            <w:rPr>
+              <w:rFonts w:eastAsiaTheme="minorEastAsia"/>
+              <w:noProof/>
+              <w:lang w:eastAsia="bg-BG"/>
+            </w:rPr>
+          </w:pPr>
+          <w:hyperlink w:anchor="_Toc452540028" w:history="1">
+            <w:r>
+              <w:rPr>
+                <w:rStyle w:val="Hyperlink"/>
+                <w:noProof/>
+                <w:lang w:val="en-US"/>
+              </w:rPr>
+              <w:t>7.3 DrawIO</w:t>
+            </w:r>
+            <w:r>
+              <w:rPr>
+                <w:noProof/>
+                <w:webHidden/>
+              </w:rPr>
+              <w:tab/>
+            </w:r>
+            <w:r>
+              <w:rPr>
+                <w:noProof/>
+                <w:webHidden/>
+              </w:rPr>
+              <w:fldChar w:fldCharType="begin"/>
+            </w:r>
+            <w:r>
+              <w:rPr>
+                <w:noProof/>
+                <w:webHidden/>
+              </w:rPr>
+              <w:instrText xml:space="preserve"> PAGEREF _Toc452540028 \h </w:instrText>
+            </w:r>
+            <w:r>
+              <w:rPr>
+                <w:noProof/>
+                <w:webHidden/>
+              </w:rPr>
+            </w:r>
+            <w:r>
+              <w:rPr>
+                <w:noProof/>
+                <w:webHidden/>
+              </w:rPr>
+              <w:fldChar w:fldCharType="separate"/>
+            </w:r>
+            <w:r>
+              <w:rPr>
+                <w:noProof/>
+                <w:webHidden/>
+              </w:rPr>
+              <w:t>24</w:t>
             </w:r>
             <w:r>
               <w:rPr>
@@ -3278,7 +4181,7 @@
               <w:lang w:eastAsia="bg-BG"/>
             </w:rPr>
           </w:pPr>
-          <w:hyperlink w:anchor="_Toc452480479" w:history="1">
+          <w:hyperlink w:anchor="_Toc452540029" w:history="1">
             <w:r>
               <w:rPr>
                 <w:rStyle w:val="Hyperlink"/>
@@ -3305,7 +4208,7 @@
                 <w:noProof/>
                 <w:webHidden/>
               </w:rPr>
-              <w:instrText xml:space="preserve"> PAGEREF _Toc452480479 \h </w:instrText>
+              <w:instrText xml:space="preserve"> PAGEREF _Toc452540029 \h </w:instrText>
             </w:r>
             <w:r>
               <w:rPr>
@@ -3325,7 +4228,384 @@
                 <w:noProof/>
                 <w:webHidden/>
               </w:rPr>
-              <w:t>16</w:t>
+              <w:t>24</w:t>
+            </w:r>
+            <w:r>
+              <w:rPr>
+                <w:noProof/>
+                <w:webHidden/>
+              </w:rPr>
+              <w:fldChar w:fldCharType="end"/>
+            </w:r>
+          </w:hyperlink>
+        </w:p>
+        <w:p>
+          <w:pPr>
+            <w:pStyle w:val="TOC2"/>
+            <w:tabs>
+              <w:tab w:val="right" w:leader="dot" w:pos="9062"/>
+            </w:tabs>
+            <w:rPr>
+              <w:rFonts w:eastAsiaTheme="minorEastAsia"/>
+              <w:noProof/>
+              <w:lang w:eastAsia="bg-BG"/>
+            </w:rPr>
+          </w:pPr>
+          <w:hyperlink w:anchor="_Toc452540030" w:history="1">
+            <w:r>
+              <w:rPr>
+                <w:rStyle w:val="Hyperlink"/>
+                <w:noProof/>
+              </w:rPr>
+              <w:t xml:space="preserve">8.1 </w:t>
+            </w:r>
+            <w:r>
+              <w:rPr>
+                <w:rStyle w:val="Hyperlink"/>
+                <w:noProof/>
+                <w:lang w:val="en-US"/>
+              </w:rPr>
+              <w:t>Halls controller</w:t>
+            </w:r>
+            <w:r>
+              <w:rPr>
+                <w:noProof/>
+                <w:webHidden/>
+              </w:rPr>
+              <w:tab/>
+            </w:r>
+            <w:r>
+              <w:rPr>
+                <w:noProof/>
+                <w:webHidden/>
+              </w:rPr>
+              <w:fldChar w:fldCharType="begin"/>
+            </w:r>
+            <w:r>
+              <w:rPr>
+                <w:noProof/>
+                <w:webHidden/>
+              </w:rPr>
+              <w:instrText xml:space="preserve"> PAGEREF _Toc452540030 \h </w:instrText>
+            </w:r>
+            <w:r>
+              <w:rPr>
+                <w:noProof/>
+                <w:webHidden/>
+              </w:rPr>
+            </w:r>
+            <w:r>
+              <w:rPr>
+                <w:noProof/>
+                <w:webHidden/>
+              </w:rPr>
+              <w:fldChar w:fldCharType="separate"/>
+            </w:r>
+            <w:r>
+              <w:rPr>
+                <w:noProof/>
+                <w:webHidden/>
+              </w:rPr>
+              <w:t>25</w:t>
+            </w:r>
+            <w:r>
+              <w:rPr>
+                <w:noProof/>
+                <w:webHidden/>
+              </w:rPr>
+              <w:fldChar w:fldCharType="end"/>
+            </w:r>
+          </w:hyperlink>
+        </w:p>
+        <w:p>
+          <w:pPr>
+            <w:pStyle w:val="TOC2"/>
+            <w:tabs>
+              <w:tab w:val="right" w:leader="dot" w:pos="9062"/>
+            </w:tabs>
+            <w:rPr>
+              <w:rFonts w:eastAsiaTheme="minorEastAsia"/>
+              <w:noProof/>
+              <w:lang w:eastAsia="bg-BG"/>
+            </w:rPr>
+          </w:pPr>
+          <w:hyperlink w:anchor="_Toc452540031" w:history="1">
+            <w:r>
+              <w:rPr>
+                <w:rStyle w:val="Hyperlink"/>
+                <w:noProof/>
+                <w:lang w:val="en-US"/>
+              </w:rPr>
+              <w:t>8.2 Events controller</w:t>
+            </w:r>
+            <w:r>
+              <w:rPr>
+                <w:noProof/>
+                <w:webHidden/>
+              </w:rPr>
+              <w:tab/>
+            </w:r>
+            <w:r>
+              <w:rPr>
+                <w:noProof/>
+                <w:webHidden/>
+              </w:rPr>
+              <w:fldChar w:fldCharType="begin"/>
+            </w:r>
+            <w:r>
+              <w:rPr>
+                <w:noProof/>
+                <w:webHidden/>
+              </w:rPr>
+              <w:instrText xml:space="preserve"> PAGEREF _Toc452540031 \h </w:instrText>
+            </w:r>
+            <w:r>
+              <w:rPr>
+                <w:noProof/>
+                <w:webHidden/>
+              </w:rPr>
+            </w:r>
+            <w:r>
+              <w:rPr>
+                <w:noProof/>
+                <w:webHidden/>
+              </w:rPr>
+              <w:fldChar w:fldCharType="separate"/>
+            </w:r>
+            <w:r>
+              <w:rPr>
+                <w:noProof/>
+                <w:webHidden/>
+              </w:rPr>
+              <w:t>26</w:t>
+            </w:r>
+            <w:r>
+              <w:rPr>
+                <w:noProof/>
+                <w:webHidden/>
+              </w:rPr>
+              <w:fldChar w:fldCharType="end"/>
+            </w:r>
+          </w:hyperlink>
+        </w:p>
+        <w:p>
+          <w:pPr>
+            <w:pStyle w:val="TOC2"/>
+            <w:tabs>
+              <w:tab w:val="right" w:leader="dot" w:pos="9062"/>
+            </w:tabs>
+            <w:rPr>
+              <w:rFonts w:eastAsiaTheme="minorEastAsia"/>
+              <w:noProof/>
+              <w:lang w:eastAsia="bg-BG"/>
+            </w:rPr>
+          </w:pPr>
+          <w:hyperlink w:anchor="_Toc452540032" w:history="1">
+            <w:r>
+              <w:rPr>
+                <w:rStyle w:val="Hyperlink"/>
+                <w:noProof/>
+                <w:lang w:val="en-US"/>
+              </w:rPr>
+              <w:t>8</w:t>
+            </w:r>
+            <w:r>
+              <w:rPr>
+                <w:rStyle w:val="Hyperlink"/>
+                <w:noProof/>
+              </w:rPr>
+              <w:t xml:space="preserve">.3 </w:t>
+            </w:r>
+            <w:r>
+              <w:rPr>
+                <w:rStyle w:val="Hyperlink"/>
+                <w:noProof/>
+                <w:lang w:val="en-US"/>
+              </w:rPr>
+              <w:t>Identity controller</w:t>
+            </w:r>
+            <w:r>
+              <w:rPr>
+                <w:noProof/>
+                <w:webHidden/>
+              </w:rPr>
+              <w:tab/>
+            </w:r>
+            <w:r>
+              <w:rPr>
+                <w:noProof/>
+                <w:webHidden/>
+              </w:rPr>
+              <w:fldChar w:fldCharType="begin"/>
+            </w:r>
+            <w:r>
+              <w:rPr>
+                <w:noProof/>
+                <w:webHidden/>
+              </w:rPr>
+              <w:instrText xml:space="preserve"> PAGEREF _Toc452540032 \h </w:instrText>
+            </w:r>
+            <w:r>
+              <w:rPr>
+                <w:noProof/>
+                <w:webHidden/>
+              </w:rPr>
+            </w:r>
+            <w:r>
+              <w:rPr>
+                <w:noProof/>
+                <w:webHidden/>
+              </w:rPr>
+              <w:fldChar w:fldCharType="separate"/>
+            </w:r>
+            <w:r>
+              <w:rPr>
+                <w:noProof/>
+                <w:webHidden/>
+              </w:rPr>
+              <w:t>28</w:t>
+            </w:r>
+            <w:r>
+              <w:rPr>
+                <w:noProof/>
+                <w:webHidden/>
+              </w:rPr>
+              <w:fldChar w:fldCharType="end"/>
+            </w:r>
+          </w:hyperlink>
+        </w:p>
+        <w:p>
+          <w:pPr>
+            <w:pStyle w:val="TOC2"/>
+            <w:tabs>
+              <w:tab w:val="right" w:leader="dot" w:pos="9062"/>
+            </w:tabs>
+            <w:rPr>
+              <w:rFonts w:eastAsiaTheme="minorEastAsia"/>
+              <w:noProof/>
+              <w:lang w:eastAsia="bg-BG"/>
+            </w:rPr>
+          </w:pPr>
+          <w:hyperlink w:anchor="_Toc452540033" w:history="1">
+            <w:r>
+              <w:rPr>
+                <w:rStyle w:val="Hyperlink"/>
+                <w:noProof/>
+                <w:lang w:val="en-US"/>
+              </w:rPr>
+              <w:t>8.4 Base controller</w:t>
+            </w:r>
+            <w:r>
+              <w:rPr>
+                <w:noProof/>
+                <w:webHidden/>
+              </w:rPr>
+              <w:tab/>
+            </w:r>
+            <w:r>
+              <w:rPr>
+                <w:noProof/>
+                <w:webHidden/>
+              </w:rPr>
+              <w:fldChar w:fldCharType="begin"/>
+            </w:r>
+            <w:r>
+              <w:rPr>
+                <w:noProof/>
+                <w:webHidden/>
+              </w:rPr>
+              <w:instrText xml:space="preserve"> PAGEREF _Toc452540033 \h </w:instrText>
+            </w:r>
+            <w:r>
+              <w:rPr>
+                <w:noProof/>
+                <w:webHidden/>
+              </w:rPr>
+            </w:r>
+            <w:r>
+              <w:rPr>
+                <w:noProof/>
+                <w:webHidden/>
+              </w:rPr>
+              <w:fldChar w:fldCharType="separate"/>
+            </w:r>
+            <w:r>
+              <w:rPr>
+                <w:noProof/>
+                <w:webHidden/>
+              </w:rPr>
+              <w:t>29</w:t>
+            </w:r>
+            <w:r>
+              <w:rPr>
+                <w:noProof/>
+                <w:webHidden/>
+              </w:rPr>
+              <w:fldChar w:fldCharType="end"/>
+            </w:r>
+          </w:hyperlink>
+        </w:p>
+        <w:p>
+          <w:pPr>
+            <w:pStyle w:val="TOC1"/>
+            <w:tabs>
+              <w:tab w:val="right" w:leader="dot" w:pos="9062"/>
+            </w:tabs>
+            <w:rPr>
+              <w:rFonts w:eastAsiaTheme="minorEastAsia"/>
+              <w:noProof/>
+              <w:lang w:eastAsia="bg-BG"/>
+            </w:rPr>
+          </w:pPr>
+          <w:hyperlink w:anchor="_Toc452540034" w:history="1">
+            <w:r>
+              <w:rPr>
+                <w:rStyle w:val="Hyperlink"/>
+                <w:noProof/>
+                <w:lang w:val="en-US"/>
+              </w:rPr>
+              <w:t>9. Source code</w:t>
+            </w:r>
+            <w:r>
+              <w:rPr>
+                <w:noProof/>
+                <w:webHidden/>
+              </w:rPr>
+              <w:tab/>
+            </w:r>
+            <w:r>
+              <w:rPr>
+                <w:noProof/>
+                <w:webHidden/>
+              </w:rPr>
+              <w:fldChar w:fldCharType="begin"/>
+            </w:r>
+            <w:r>
+              <w:rPr>
+                <w:noProof/>
+                <w:webHidden/>
+              </w:rPr>
+              <w:instrText xml:space="preserve"> PAGEREF _Toc452540034 \h </w:instrText>
+            </w:r>
+            <w:r>
+              <w:rPr>
+                <w:noProof/>
+                <w:webHidden/>
+              </w:rPr>
+            </w:r>
+            <w:r>
+              <w:rPr>
+                <w:noProof/>
+                <w:webHidden/>
+              </w:rPr>
+              <w:fldChar w:fldCharType="separate"/>
+            </w:r>
+            <w:r>
+              <w:rPr>
+                <w:noProof/>
+                <w:webHidden/>
+              </w:rPr>
+              <w:t>29</w:t>
             </w:r>
             <w:r>
               <w:rPr>
@@ -3361,12 +4641,14 @@
       <w:r>
         <w:br w:type="page"/>
       </w:r>
+      <w:bookmarkStart w:id="0" w:name="_GoBack"/>
+      <w:bookmarkEnd w:id="0"/>
     </w:p>
     <w:p>
       <w:pPr>
         <w:pStyle w:val="Heading1"/>
       </w:pPr>
-      <w:bookmarkStart w:id="0" w:name="_Toc452480441"/>
+      <w:bookmarkStart w:id="1" w:name="_Toc452539979"/>
       <w:r>
         <w:rPr>
           <w:lang w:val="en-US"/>
@@ -3377,7 +4659,7 @@
       <w:r>
         <w:t>Въведение</w:t>
       </w:r>
-      <w:bookmarkEnd w:id="0"/>
+      <w:bookmarkEnd w:id="1"/>
     </w:p>
     <w:p>
       <w:pPr>
@@ -3392,11 +4674,11 @@
         <w:pStyle w:val="Heading2"/>
         <w:ind w:firstLine="708"/>
       </w:pPr>
-      <w:bookmarkStart w:id="1" w:name="_Toc452480442"/>
+      <w:bookmarkStart w:id="2" w:name="_Toc452539980"/>
       <w:r>
         <w:t>1. Възникване на идеята:</w:t>
       </w:r>
-      <w:bookmarkEnd w:id="1"/>
+      <w:bookmarkEnd w:id="2"/>
     </w:p>
     <w:p>
       <w:pPr>
@@ -3426,11 +4708,11 @@
         <w:pStyle w:val="Heading2"/>
         <w:ind w:firstLine="708"/>
       </w:pPr>
-      <w:bookmarkStart w:id="2" w:name="_Toc452480443"/>
+      <w:bookmarkStart w:id="3" w:name="_Toc452539981"/>
       <w:r>
         <w:t>2. Описание на проблема</w:t>
       </w:r>
-      <w:bookmarkEnd w:id="2"/>
+      <w:bookmarkEnd w:id="3"/>
     </w:p>
     <w:p>
       <w:pPr>
@@ -3472,11 +4754,11 @@
         <w:pStyle w:val="Heading2"/>
         <w:ind w:firstLine="708"/>
       </w:pPr>
-      <w:bookmarkStart w:id="3" w:name="_Toc452480444"/>
+      <w:bookmarkStart w:id="4" w:name="_Toc452539982"/>
       <w:r>
         <w:t>3. Описание на решението:</w:t>
       </w:r>
-      <w:bookmarkEnd w:id="3"/>
+      <w:bookmarkEnd w:id="4"/>
     </w:p>
     <w:p>
       <w:pPr>
@@ -3491,11 +4773,11 @@
         <w:pStyle w:val="Heading2"/>
         <w:ind w:firstLine="708"/>
       </w:pPr>
-      <w:bookmarkStart w:id="4" w:name="_Toc452480445"/>
+      <w:bookmarkStart w:id="5" w:name="_Toc452539983"/>
       <w:r>
         <w:t>4. Описание на предимствата:</w:t>
       </w:r>
-      <w:bookmarkEnd w:id="4"/>
+      <w:bookmarkEnd w:id="5"/>
     </w:p>
     <w:p>
       <w:pPr>
@@ -3586,11 +4868,11 @@
       <w:pPr>
         <w:pStyle w:val="Heading1"/>
       </w:pPr>
-      <w:bookmarkStart w:id="5" w:name="_Toc452480446"/>
+      <w:bookmarkStart w:id="6" w:name="_Toc452539984"/>
       <w:r>
         <w:t>2. Анализ на съществуващи разработки</w:t>
       </w:r>
-      <w:bookmarkEnd w:id="5"/>
+      <w:bookmarkEnd w:id="6"/>
     </w:p>
     <w:p>
       <w:pPr>
@@ -3603,7 +4885,7 @@
       <w:pPr>
         <w:pStyle w:val="Heading2"/>
       </w:pPr>
-      <w:bookmarkStart w:id="6" w:name="_Toc452480447"/>
+      <w:bookmarkStart w:id="7" w:name="_Toc452539985"/>
       <w:r>
         <w:rPr>
           <w:rStyle w:val="Heading2Char"/>
@@ -3617,7 +4899,7 @@
         </w:rPr>
         <w:t>. Microsoft Outlook</w:t>
       </w:r>
-      <w:bookmarkEnd w:id="6"/>
+      <w:bookmarkEnd w:id="7"/>
       <w:r>
         <w:rPr>
           <w:lang w:val="en-US"/>
@@ -3795,14 +5077,14 @@
       <w:pPr>
         <w:pStyle w:val="Heading3"/>
       </w:pPr>
-      <w:bookmarkStart w:id="7" w:name="_Toc452480448"/>
+      <w:bookmarkStart w:id="8" w:name="_Toc452539986"/>
       <w:r>
         <w:t xml:space="preserve">2.1.1 </w:t>
       </w:r>
       <w:r>
         <w:t>Предимства:</w:t>
       </w:r>
-      <w:bookmarkEnd w:id="7"/>
+      <w:bookmarkEnd w:id="8"/>
       <w:r>
         <w:t xml:space="preserve"> </w:t>
       </w:r>
@@ -3819,7 +5101,7 @@
       <w:pPr>
         <w:pStyle w:val="Heading3"/>
       </w:pPr>
-      <w:bookmarkStart w:id="8" w:name="_Toc452480449"/>
+      <w:bookmarkStart w:id="9" w:name="_Toc452539987"/>
       <w:r>
         <w:lastRenderedPageBreak/>
         <w:t xml:space="preserve">2.1.2 </w:t>
@@ -3827,7 +5109,7 @@
       <w:r>
         <w:t>Недостатъци:</w:t>
       </w:r>
-      <w:bookmarkEnd w:id="8"/>
+      <w:bookmarkEnd w:id="9"/>
       <w:r>
         <w:t xml:space="preserve"> </w:t>
       </w:r>
@@ -3859,7 +5141,7 @@
           <w:lang w:val="en-US"/>
         </w:rPr>
       </w:pPr>
-      <w:bookmarkStart w:id="9" w:name="_Toc452480450"/>
+      <w:bookmarkStart w:id="10" w:name="_Toc452539988"/>
       <w:r>
         <w:t>2.</w:t>
       </w:r>
@@ -3872,7 +5154,7 @@
         </w:rPr>
         <w:t xml:space="preserve"> Yarooms</w:t>
       </w:r>
-      <w:bookmarkEnd w:id="9"/>
+      <w:bookmarkEnd w:id="10"/>
     </w:p>
     <w:p>
       <w:pPr>
@@ -4058,14 +5340,14 @@
       <w:pPr>
         <w:pStyle w:val="Heading3"/>
       </w:pPr>
-      <w:bookmarkStart w:id="10" w:name="_Toc452480451"/>
+      <w:bookmarkStart w:id="11" w:name="_Toc452539989"/>
       <w:r>
         <w:t xml:space="preserve">2.2.1 </w:t>
       </w:r>
       <w:r>
         <w:t>Предимства:</w:t>
       </w:r>
-      <w:bookmarkEnd w:id="10"/>
+      <w:bookmarkEnd w:id="11"/>
       <w:r>
         <w:t xml:space="preserve"> </w:t>
       </w:r>
@@ -4103,14 +5385,14 @@
       <w:pPr>
         <w:pStyle w:val="Heading3"/>
       </w:pPr>
-      <w:bookmarkStart w:id="11" w:name="_Toc452480452"/>
+      <w:bookmarkStart w:id="12" w:name="_Toc452539990"/>
       <w:r>
         <w:t xml:space="preserve">2.2.2 </w:t>
       </w:r>
       <w:r>
         <w:t>Недостатъци:</w:t>
       </w:r>
-      <w:bookmarkEnd w:id="11"/>
+      <w:bookmarkEnd w:id="12"/>
       <w:r>
         <w:t xml:space="preserve"> </w:t>
       </w:r>
@@ -4142,7 +5424,7 @@
           <w:lang w:val="en-US"/>
         </w:rPr>
       </w:pPr>
-      <w:bookmarkStart w:id="12" w:name="_Toc452480453"/>
+      <w:bookmarkStart w:id="13" w:name="_Toc452539991"/>
       <w:r>
         <w:t xml:space="preserve">2.3 </w:t>
       </w:r>
@@ -4152,7 +5434,7 @@
         </w:rPr>
         <w:t>EMS Software</w:t>
       </w:r>
-      <w:bookmarkEnd w:id="12"/>
+      <w:bookmarkEnd w:id="13"/>
     </w:p>
     <w:p>
       <w:r>
@@ -4265,12 +5547,12 @@
       <w:pPr>
         <w:pStyle w:val="Heading3"/>
       </w:pPr>
-      <w:bookmarkStart w:id="13" w:name="_Toc452480454"/>
+      <w:bookmarkStart w:id="14" w:name="_Toc452539992"/>
       <w:r>
         <w:lastRenderedPageBreak/>
         <w:t>2.3.1 Предимства</w:t>
       </w:r>
-      <w:bookmarkEnd w:id="13"/>
+      <w:bookmarkEnd w:id="14"/>
     </w:p>
     <w:p>
       <w:r>
@@ -4281,11 +5563,11 @@
       <w:pPr>
         <w:pStyle w:val="Heading3"/>
       </w:pPr>
-      <w:bookmarkStart w:id="14" w:name="_Toc452480455"/>
+      <w:bookmarkStart w:id="15" w:name="_Toc452539993"/>
       <w:r>
         <w:t>2.3.2 Недостатъци</w:t>
       </w:r>
-      <w:bookmarkEnd w:id="14"/>
+      <w:bookmarkEnd w:id="15"/>
     </w:p>
     <w:p>
       <w:r>
@@ -4296,11 +5578,11 @@
       <w:pPr>
         <w:pStyle w:val="Heading1"/>
       </w:pPr>
-      <w:bookmarkStart w:id="15" w:name="_Toc452480456"/>
+      <w:bookmarkStart w:id="16" w:name="_Toc452539994"/>
       <w:r>
         <w:t>3. Проектиране</w:t>
       </w:r>
-      <w:bookmarkEnd w:id="15"/>
+      <w:bookmarkEnd w:id="16"/>
     </w:p>
     <w:p>
       <w:r>
@@ -4311,7 +5593,7 @@
       <w:pPr>
         <w:pStyle w:val="Heading2"/>
       </w:pPr>
-      <w:bookmarkStart w:id="16" w:name="_Toc452480457"/>
+      <w:bookmarkStart w:id="17" w:name="_Toc452539995"/>
       <w:r>
         <w:t>3.1 Таргет група (</w:t>
       </w:r>
@@ -4321,7 +5603,7 @@
       <w:r>
         <w:t>)</w:t>
       </w:r>
-      <w:bookmarkEnd w:id="16"/>
+      <w:bookmarkEnd w:id="17"/>
     </w:p>
     <w:p>
       <w:pPr>
@@ -4341,11 +5623,11 @@
           <w:szCs w:val="26"/>
         </w:rPr>
       </w:pPr>
-      <w:bookmarkStart w:id="17" w:name="_Toc452480458"/>
+      <w:bookmarkStart w:id="18" w:name="_Toc452539996"/>
       <w:r>
         <w:t>3.2 Функционални изисквания</w:t>
       </w:r>
-      <w:bookmarkEnd w:id="17"/>
+      <w:bookmarkEnd w:id="18"/>
       <w:r>
         <w:br/>
       </w:r>
@@ -4354,14 +5636,14 @@
       <w:pPr>
         <w:pStyle w:val="Heading3"/>
       </w:pPr>
-      <w:bookmarkStart w:id="18" w:name="_Toc452480459"/>
+      <w:bookmarkStart w:id="19" w:name="_Toc452539997"/>
       <w:r>
         <w:rPr>
           <w:rStyle w:val="Heading3Char"/>
         </w:rPr>
         <w:t>3.2.1 Логин форма, за автентикация и оторизация на потребителите</w:t>
       </w:r>
-      <w:bookmarkEnd w:id="18"/>
+      <w:bookmarkEnd w:id="19"/>
       <w:r>
         <w:t xml:space="preserve"> </w:t>
       </w:r>
@@ -4381,11 +5663,11 @@
       <w:pPr>
         <w:pStyle w:val="Heading3"/>
       </w:pPr>
-      <w:bookmarkStart w:id="19" w:name="_Toc452480460"/>
+      <w:bookmarkStart w:id="20" w:name="_Toc452539998"/>
       <w:r>
         <w:t>3.2.2 Потребителски интерфейс за намиране на зала</w:t>
       </w:r>
-      <w:bookmarkEnd w:id="19"/>
+      <w:bookmarkEnd w:id="20"/>
     </w:p>
     <w:p>
       <w:pPr>
@@ -4411,11 +5693,11 @@
       <w:pPr>
         <w:pStyle w:val="Heading3"/>
       </w:pPr>
-      <w:bookmarkStart w:id="20" w:name="_Toc452480461"/>
+      <w:bookmarkStart w:id="21" w:name="_Toc452539999"/>
       <w:r>
         <w:t>3.2.3 Потребителски интерфейс за визуализиране на графика на избраната зала</w:t>
       </w:r>
-      <w:bookmarkEnd w:id="20"/>
+      <w:bookmarkEnd w:id="21"/>
     </w:p>
     <w:p>
       <w:r>
@@ -4439,7 +5721,7 @@
       <w:pPr>
         <w:pStyle w:val="Heading3"/>
       </w:pPr>
-      <w:bookmarkStart w:id="21" w:name="_Toc452480462"/>
+      <w:bookmarkStart w:id="22" w:name="_Toc452540000"/>
       <w:r>
         <w:rPr>
           <w:lang w:val="en-US"/>
@@ -4449,7 +5731,7 @@
       <w:r>
         <w:t>Възможност за създаване на събитие за дадена зала (Администратори и модератори)</w:t>
       </w:r>
-      <w:bookmarkEnd w:id="21"/>
+      <w:bookmarkEnd w:id="22"/>
     </w:p>
     <w:p>
       <w:r>
@@ -4467,12 +5749,12 @@
       <w:pPr>
         <w:pStyle w:val="Heading3"/>
       </w:pPr>
-      <w:bookmarkStart w:id="22" w:name="_Toc452480463"/>
+      <w:bookmarkStart w:id="23" w:name="_Toc452540001"/>
       <w:r>
         <w:lastRenderedPageBreak/>
         <w:t>3.2.5 Възможност за промяна на данните на вече създадено събитие (Администратори и модератори)</w:t>
       </w:r>
-      <w:bookmarkEnd w:id="22"/>
+      <w:bookmarkEnd w:id="23"/>
     </w:p>
     <w:p>
       <w:r>
@@ -4505,7 +5787,7 @@
       <w:pPr>
         <w:pStyle w:val="Heading3"/>
       </w:pPr>
-      <w:bookmarkStart w:id="23" w:name="_Toc452480464"/>
+      <w:bookmarkStart w:id="24" w:name="_Toc452540002"/>
       <w:r>
         <w:rPr>
           <w:lang w:val="en-US"/>
@@ -4515,7 +5797,7 @@
       <w:r>
         <w:t>Възможност за изтриване на съществуващо събитие (Администратори и модератори)</w:t>
       </w:r>
-      <w:bookmarkEnd w:id="23"/>
+      <w:bookmarkEnd w:id="24"/>
     </w:p>
     <w:p>
       <w:r>
@@ -4527,11 +5809,11 @@
       <w:pPr>
         <w:pStyle w:val="Heading3"/>
       </w:pPr>
-      <w:bookmarkStart w:id="24" w:name="_Toc452480465"/>
+      <w:bookmarkStart w:id="25" w:name="_Toc452540003"/>
       <w:r>
         <w:t>3.2.7 Възможност за презентационен режим</w:t>
       </w:r>
-      <w:bookmarkEnd w:id="24"/>
+      <w:bookmarkEnd w:id="25"/>
     </w:p>
     <w:p>
       <w:r>
@@ -4561,7 +5843,7 @@
       <w:pPr>
         <w:pStyle w:val="Heading2"/>
       </w:pPr>
-      <w:bookmarkStart w:id="25" w:name="_Toc452480466"/>
+      <w:bookmarkStart w:id="26" w:name="_Toc452540004"/>
       <w:r>
         <w:t>3.3 Нефункционалн</w:t>
       </w:r>
@@ -4580,7 +5862,7 @@
       <w:r>
         <w:t>клиент)</w:t>
       </w:r>
-      <w:bookmarkEnd w:id="25"/>
+      <w:bookmarkEnd w:id="26"/>
     </w:p>
     <w:p>
       <w:pPr>
@@ -4593,14 +5875,14 @@
       <w:pPr>
         <w:pStyle w:val="Heading3"/>
       </w:pPr>
-      <w:bookmarkStart w:id="26" w:name="_Toc452480467"/>
+      <w:bookmarkStart w:id="27" w:name="_Toc452540005"/>
       <w:r>
         <w:rPr>
           <w:rStyle w:val="Heading3Char"/>
         </w:rPr>
         <w:t>3.3.1 Изисквания към сървърната част</w:t>
       </w:r>
-      <w:bookmarkEnd w:id="26"/>
+      <w:bookmarkEnd w:id="27"/>
       <w:r>
         <w:t xml:space="preserve"> </w:t>
       </w:r>
@@ -4759,14 +6041,14 @@
       <w:pPr>
         <w:pStyle w:val="Heading3"/>
       </w:pPr>
-      <w:bookmarkStart w:id="27" w:name="_Toc452480468"/>
+      <w:bookmarkStart w:id="28" w:name="_Toc452540006"/>
       <w:r>
         <w:t xml:space="preserve">3.3.2 </w:t>
       </w:r>
       <w:r>
         <w:t>Изисквания към частта за съхранение на данни</w:t>
       </w:r>
-      <w:bookmarkEnd w:id="27"/>
+      <w:bookmarkEnd w:id="28"/>
     </w:p>
     <w:p>
       <w:pPr>
@@ -4789,11 +6071,11 @@
       <w:pPr>
         <w:pStyle w:val="Heading3"/>
       </w:pPr>
-      <w:bookmarkStart w:id="28" w:name="_Toc452480469"/>
+      <w:bookmarkStart w:id="29" w:name="_Toc452540007"/>
       <w:r>
         <w:t>3.3.3 Изисквания към клиентската част</w:t>
       </w:r>
-      <w:bookmarkEnd w:id="28"/>
+      <w:bookmarkEnd w:id="29"/>
     </w:p>
     <w:p>
       <w:r>
@@ -4880,7 +6162,7 @@
       <w:pPr>
         <w:pStyle w:val="Heading2"/>
       </w:pPr>
-      <w:bookmarkStart w:id="29" w:name="_Toc452480470"/>
+      <w:bookmarkStart w:id="30" w:name="_Toc452540008"/>
       <w:r>
         <w:lastRenderedPageBreak/>
         <w:t>3.</w:t>
@@ -4891,20 +6173,20 @@
       <w:r>
         <w:t xml:space="preserve"> Архитектура на системата</w:t>
       </w:r>
-      <w:bookmarkEnd w:id="29"/>
+      <w:bookmarkEnd w:id="30"/>
     </w:p>
     <w:p>
       <w:pPr>
         <w:pStyle w:val="Heading3"/>
       </w:pPr>
-      <w:bookmarkStart w:id="30" w:name="_Toc452480471"/>
+      <w:bookmarkStart w:id="31" w:name="_Toc452540009"/>
       <w:r>
         <w:t>3.4</w:t>
       </w:r>
       <w:r>
         <w:t>.1 Диаграма на архитектурата</w:t>
       </w:r>
-      <w:bookmarkEnd w:id="30"/>
+      <w:bookmarkEnd w:id="31"/>
     </w:p>
     <w:p>
       <w:pPr>
@@ -4958,7 +6240,7 @@
       <w:pPr>
         <w:pStyle w:val="Heading3"/>
       </w:pPr>
-      <w:bookmarkStart w:id="31" w:name="_Toc452480472"/>
+      <w:bookmarkStart w:id="32" w:name="_Toc452540010"/>
       <w:r>
         <w:t>3.</w:t>
       </w:r>
@@ -4968,7 +6250,7 @@
       <w:r>
         <w:t>.2 Описание на архитектурата</w:t>
       </w:r>
-      <w:bookmarkEnd w:id="31"/>
+      <w:bookmarkEnd w:id="32"/>
     </w:p>
     <w:p>
       <w:r>
@@ -5256,14 +6538,14 @@
       <w:pPr>
         <w:pStyle w:val="Heading2"/>
       </w:pPr>
-      <w:bookmarkStart w:id="32" w:name="_Toc452480473"/>
+      <w:bookmarkStart w:id="33" w:name="_Toc452540011"/>
       <w:r>
         <w:t>3.5</w:t>
       </w:r>
       <w:r>
         <w:t xml:space="preserve"> Физическа схема на базата от данни</w:t>
       </w:r>
-      <w:bookmarkEnd w:id="32"/>
+      <w:bookmarkEnd w:id="33"/>
     </w:p>
     <w:p>
       <w:r>
@@ -5283,7 +6565,7 @@
       <w:pPr>
         <w:pStyle w:val="Heading2"/>
       </w:pPr>
-      <w:bookmarkStart w:id="33" w:name="_Toc452480474"/>
+      <w:bookmarkStart w:id="34" w:name="_Toc452540012"/>
       <w:r>
         <w:lastRenderedPageBreak/>
         <w:t>3.6</w:t>
@@ -5294,7 +6576,7 @@
       <w:r>
         <w:t>отребителски интерфейс</w:t>
       </w:r>
-      <w:bookmarkEnd w:id="33"/>
+      <w:bookmarkEnd w:id="34"/>
     </w:p>
     <w:p>
       <w:pPr>
@@ -5485,11 +6767,11 @@
       <w:pPr>
         <w:pStyle w:val="Heading1"/>
       </w:pPr>
-      <w:bookmarkStart w:id="34" w:name="_Toc452480475"/>
+      <w:bookmarkStart w:id="35" w:name="_Toc452540013"/>
       <w:r>
         <w:t>4. Реализация</w:t>
       </w:r>
-      <w:bookmarkEnd w:id="34"/>
+      <w:bookmarkEnd w:id="35"/>
     </w:p>
     <w:p>
       <w:pPr>
@@ -5498,6 +6780,7 @@
           <w:lang w:val="en-US"/>
         </w:rPr>
       </w:pPr>
+      <w:bookmarkStart w:id="36" w:name="_Toc452540014"/>
       <w:r>
         <w:t xml:space="preserve">4.1 Създаване на базата от данни по подхода </w:t>
       </w:r>
@@ -5507,6 +6790,7 @@
         </w:rPr>
         <w:t>Code-first</w:t>
       </w:r>
+      <w:bookmarkEnd w:id="36"/>
     </w:p>
     <w:p>
       <w:r>
@@ -10937,10 +12221,12 @@
       <w:pPr>
         <w:pStyle w:val="Heading2"/>
       </w:pPr>
+      <w:bookmarkStart w:id="37" w:name="_Toc452540015"/>
       <w:r>
         <w:lastRenderedPageBreak/>
         <w:t>4.2 Захранване на базата с примерни данни за тестови цели</w:t>
       </w:r>
+      <w:bookmarkEnd w:id="37"/>
     </w:p>
     <w:p>
       <w:r>
@@ -12577,6 +13863,7 @@
       <w:pPr>
         <w:pStyle w:val="Heading2"/>
       </w:pPr>
+      <w:bookmarkStart w:id="38" w:name="_Toc452540016"/>
       <w:r>
         <w:t xml:space="preserve">4.3 </w:t>
       </w:r>
@@ -12598,6 +13885,7 @@
       <w:r>
         <w:t>клиента</w:t>
       </w:r>
+      <w:bookmarkEnd w:id="38"/>
     </w:p>
     <w:p>
       <w:r>
@@ -14383,6 +15671,7 @@
       <w:pPr>
         <w:pStyle w:val="Heading2"/>
       </w:pPr>
+      <w:bookmarkStart w:id="39" w:name="_Toc452540017"/>
       <w:r>
         <w:rPr>
           <w:lang w:val="en-US"/>
@@ -14398,6 +15687,7 @@
       <w:r>
         <w:t>и криптиране</w:t>
       </w:r>
+      <w:bookmarkEnd w:id="39"/>
     </w:p>
     <w:p>
       <w:r>
@@ -16373,6 +17663,7 @@
       <w:pPr>
         <w:pStyle w:val="Heading2"/>
       </w:pPr>
+      <w:bookmarkStart w:id="40" w:name="_Toc452540018"/>
       <w:r>
         <w:t>4.5</w:t>
       </w:r>
@@ -16385,6 +17676,7 @@
       <w:r>
         <w:t>Алгоритъм за откриване на застъпвания при създаване и промяна на събития</w:t>
       </w:r>
+      <w:bookmarkEnd w:id="40"/>
     </w:p>
     <w:p>
       <w:r>
@@ -25367,20 +26659,22 @@
       <w:pPr>
         <w:pStyle w:val="Heading1"/>
       </w:pPr>
-      <w:bookmarkStart w:id="35" w:name="_Toc452480476"/>
+      <w:bookmarkStart w:id="41" w:name="_Toc452540019"/>
       <w:r>
         <w:t>5. Потребителско ръководство</w:t>
       </w:r>
-      <w:bookmarkEnd w:id="35"/>
+      <w:bookmarkEnd w:id="41"/>
     </w:p>
     <w:p/>
     <w:p>
       <w:pPr>
         <w:pStyle w:val="Heading2"/>
       </w:pPr>
+      <w:bookmarkStart w:id="42" w:name="_Toc452540020"/>
       <w:r>
         <w:t>5.1 Вход в системата</w:t>
       </w:r>
+      <w:bookmarkEnd w:id="42"/>
     </w:p>
     <w:p>
       <w:r>
@@ -25416,9 +26710,11 @@
       <w:pPr>
         <w:pStyle w:val="Heading2"/>
       </w:pPr>
+      <w:bookmarkStart w:id="43" w:name="_Toc452540021"/>
       <w:r>
         <w:t>5.2 Главен панел</w:t>
       </w:r>
+      <w:bookmarkEnd w:id="43"/>
     </w:p>
     <w:p>
       <w:r>
@@ -25456,9 +26752,11 @@
       <w:pPr>
         <w:pStyle w:val="Heading2"/>
       </w:pPr>
+      <w:bookmarkStart w:id="44" w:name="_Toc452540022"/>
       <w:r>
         <w:t>5.3 Форма за съдаване на събитие</w:t>
       </w:r>
+      <w:bookmarkEnd w:id="44"/>
     </w:p>
     <w:p>
       <w:r>
@@ -25496,9 +26794,11 @@
       <w:pPr>
         <w:pStyle w:val="Heading2"/>
       </w:pPr>
+      <w:bookmarkStart w:id="45" w:name="_Toc452540023"/>
       <w:r>
         <w:t>5.4 Презентационен режим</w:t>
       </w:r>
+      <w:bookmarkEnd w:id="45"/>
     </w:p>
     <w:p>
       <w:r>
@@ -25526,11 +26826,11 @@
       <w:pPr>
         <w:pStyle w:val="Heading1"/>
       </w:pPr>
-      <w:bookmarkStart w:id="36" w:name="_Toc452480477"/>
+      <w:bookmarkStart w:id="46" w:name="_Toc452540024"/>
       <w:r>
         <w:t>6. Заключение</w:t>
       </w:r>
-      <w:bookmarkEnd w:id="36"/>
+      <w:bookmarkEnd w:id="46"/>
     </w:p>
     <w:p>
       <w:r>
@@ -25550,11 +26850,11 @@
       <w:pPr>
         <w:pStyle w:val="Heading1"/>
       </w:pPr>
-      <w:bookmarkStart w:id="37" w:name="_Toc452480478"/>
+      <w:bookmarkStart w:id="47" w:name="_Toc452540025"/>
       <w:r>
         <w:t>7. Литература</w:t>
       </w:r>
-      <w:bookmarkEnd w:id="37"/>
+      <w:bookmarkEnd w:id="47"/>
     </w:p>
     <w:p/>
     <w:p>
@@ -25564,12 +26864,14 @@
           <w:lang w:val="en-US"/>
         </w:rPr>
       </w:pPr>
+      <w:bookmarkStart w:id="48" w:name="_Toc452540026"/>
       <w:r>
         <w:rPr>
           <w:rStyle w:val="Heading2Char"/>
         </w:rPr>
         <w:t>7.1 FeserWard Intellibox</w:t>
       </w:r>
+      <w:bookmarkEnd w:id="48"/>
       <w:r>
         <w:rPr>
           <w:lang w:val="en-US"/>
@@ -25600,12 +26902,14 @@
           <w:lang w:val="en-US"/>
         </w:rPr>
       </w:pPr>
+      <w:bookmarkStart w:id="49" w:name="_Toc452540027"/>
       <w:r>
         <w:rPr>
           <w:lang w:val="en-US"/>
         </w:rPr>
         <w:t>7.2 Microsoft Developers Network</w:t>
       </w:r>
+      <w:bookmarkEnd w:id="49"/>
       <w:r>
         <w:rPr>
           <w:lang w:val="en-US"/>
@@ -25636,12 +26940,14 @@
           <w:lang w:val="en-US"/>
         </w:rPr>
       </w:pPr>
+      <w:bookmarkStart w:id="50" w:name="_Toc452540028"/>
       <w:r>
         <w:rPr>
           <w:lang w:val="en-US"/>
         </w:rPr>
         <w:t>7.3 DrawIO</w:t>
       </w:r>
+      <w:bookmarkEnd w:id="50"/>
     </w:p>
     <w:p>
       <w:pPr>
@@ -25663,11 +26969,11 @@
       <w:pPr>
         <w:pStyle w:val="Heading1"/>
       </w:pPr>
-      <w:bookmarkStart w:id="38" w:name="_Toc452480479"/>
+      <w:bookmarkStart w:id="51" w:name="_Toc452540029"/>
       <w:r>
         <w:t>8. Приложение</w:t>
       </w:r>
-      <w:bookmarkEnd w:id="38"/>
+      <w:bookmarkEnd w:id="51"/>
       <w:r>
         <w:t xml:space="preserve"> </w:t>
       </w:r>
@@ -25680,6 +26986,7 @@
           <w:lang w:val="en-US"/>
         </w:rPr>
       </w:pPr>
+      <w:bookmarkStart w:id="52" w:name="_Toc452540030"/>
       <w:r>
         <w:lastRenderedPageBreak/>
         <w:t xml:space="preserve">8.1 </w:t>
@@ -25690,6 +26997,7 @@
         </w:rPr>
         <w:t>Halls controller</w:t>
       </w:r>
+      <w:bookmarkEnd w:id="52"/>
     </w:p>
     <w:p>
       <w:pPr>
@@ -29350,12 +30658,14 @@
           <w:lang w:val="en-US"/>
         </w:rPr>
       </w:pPr>
+      <w:bookmarkStart w:id="53" w:name="_Toc452540031"/>
       <w:r>
         <w:rPr>
           <w:lang w:val="en-US"/>
         </w:rPr>
         <w:t>8.2 Events controller</w:t>
       </w:r>
+      <w:bookmarkEnd w:id="53"/>
     </w:p>
     <w:p>
       <w:pPr>
@@ -34556,6 +35866,7 @@
           <w:lang w:val="en-US"/>
         </w:rPr>
       </w:pPr>
+      <w:bookmarkStart w:id="54" w:name="_Toc452540032"/>
       <w:r>
         <w:rPr>
           <w:lang w:val="en-US"/>
@@ -34571,6 +35882,7 @@
         </w:rPr>
         <w:t>Identity controller</w:t>
       </w:r>
+      <w:bookmarkEnd w:id="54"/>
     </w:p>
     <w:p>
       <w:pPr>
@@ -37209,19 +38521,7 @@
           <w:szCs w:val="19"/>
           <w:highlight w:val="white"/>
         </w:rPr>
-        <w:t xml:space="preserve">                  </w:t>
-      </w:r>
-      <w:bookmarkStart w:id="39" w:name="_GoBack"/>
-      <w:bookmarkEnd w:id="39"/>
-      <w:r>
-        <w:rPr>
-          <w:rFonts w:ascii="Consolas" w:hAnsi="Consolas" w:cs="Consolas"/>
-          <w:color w:val="000000"/>
-          <w:sz w:val="19"/>
-          <w:szCs w:val="19"/>
-          <w:highlight w:val="white"/>
-        </w:rPr>
-        <w:t xml:space="preserve">  </w:t>
+        <w:t xml:space="preserve">                    </w:t>
       </w:r>
       <w:r>
         <w:rPr>
@@ -37372,12 +38672,14 @@
           <w:lang w:val="en-US"/>
         </w:rPr>
       </w:pPr>
+      <w:bookmarkStart w:id="55" w:name="_Toc452540033"/>
       <w:r>
         <w:rPr>
           <w:lang w:val="en-US"/>
         </w:rPr>
         <w:t>8.4 Base controller</w:t>
       </w:r>
+      <w:bookmarkEnd w:id="55"/>
     </w:p>
     <w:p>
       <w:pPr>
@@ -38025,8 +39327,47 @@
       </w:r>
     </w:p>
     <w:p/>
+    <w:p>
+      <w:pPr>
+        <w:pStyle w:val="Heading1"/>
+        <w:rPr>
+          <w:lang w:val="en-US"/>
+        </w:rPr>
+      </w:pPr>
+      <w:bookmarkStart w:id="56" w:name="_Toc452540034"/>
+      <w:r>
+        <w:rPr>
+          <w:lang w:val="en-US"/>
+        </w:rPr>
+        <w:t>9. Source code</w:t>
+      </w:r>
+      <w:bookmarkEnd w:id="56"/>
+    </w:p>
+    <w:p>
+      <w:pPr>
+        <w:rPr>
+          <w:lang w:val="en-US"/>
+        </w:rPr>
+      </w:pPr>
+    </w:p>
+    <w:p>
+      <w:pPr>
+        <w:rPr>
+          <w:lang w:val="en-US"/>
+        </w:rPr>
+      </w:pPr>
+      <w:hyperlink r:id="rId30" w:history="1">
+        <w:r>
+          <w:rPr>
+            <w:rStyle w:val="Hyperlink"/>
+            <w:lang w:val="en-US"/>
+          </w:rPr>
+          <w:t>https://github.com/Hall-Scheduler</w:t>
+        </w:r>
+      </w:hyperlink>
+    </w:p>
     <w:sectPr>
-      <w:footerReference w:type="default" r:id="rId30"/>
+      <w:footerReference w:type="default" r:id="rId31"/>
       <w:pgSz w:w="11906" w:h="16838"/>
       <w:pgMar w:top="1417" w:right="1417" w:bottom="1417" w:left="1417" w:header="708" w:footer="708" w:gutter="0"/>
       <w:cols w:space="708"/>
@@ -38095,7 +39436,7 @@
           <w:rPr>
             <w:noProof/>
           </w:rPr>
-          <w:t>29</w:t>
+          <w:t>4</w:t>
         </w:r>
         <w:r>
           <w:rPr>
@@ -39144,7 +40485,7 @@
 </file>
 
 <file path=customXml/itemProps1.xml><?xml version="1.0" encoding="utf-8"?>
-<ds:datastoreItem xmlns:ds="http://schemas.openxmlformats.org/officeDocument/2006/customXml" ds:itemID="{F1A9D3BE-DE62-4F18-8DAD-1A2A7ABF4259}">
+<ds:datastoreItem xmlns:ds="http://schemas.openxmlformats.org/officeDocument/2006/customXml" ds:itemID="{6A0BD84E-A739-40BE-8B33-21C383DF8F1E}">
   <ds:schemaRefs>
     <ds:schemaRef ds:uri="http://schemas.openxmlformats.org/officeDocument/2006/bibliography"/>
   </ds:schemaRefs>

</xml_diff>